<commit_message>
final version + pdf
</commit_message>
<xml_diff>
--- a/Projektbericht_Felix Keller.docx
+++ b/Projektbericht_Felix Keller.docx
@@ -229,7 +229,7 @@
                     <w:docPart w:val="34085F2FDA6D41FDA829B4AF93C161BB"/>
                   </w:placeholder>
                   <w:dataBinding w:prefixMappings="xmlns:ns0='http://schemas.microsoft.com/office/2006/coverPageProps'" w:xpath="/ns0:CoverPageProperties[1]/ns0:PublishDate[1]" w:storeItemID="{55AF091B-3C7A-41E3-B477-F2FDAA23CFDA}"/>
-                  <w:date w:fullDate="2024-05-15T00:00:00Z">
+                  <w:date w:fullDate="2024-05-20T00:00:00Z">
                     <w:dateFormat w:val="d.M.yyyy"/>
                     <w:lid w:val="de-DE"/>
                     <w:storeMappedDataAs w:val="dateTime"/>
@@ -250,7 +250,14 @@
                         <w:sz w:val="28"/>
                         <w:szCs w:val="28"/>
                       </w:rPr>
-                      <w:t>15.5.2024</w:t>
+                      <w:t>20</w:t>
+                    </w:r>
+                    <w:r>
+                      <w:rPr>
+                        <w:sz w:val="28"/>
+                        <w:szCs w:val="28"/>
+                      </w:rPr>
+                      <w:t>.5.2024</w:t>
                     </w:r>
                   </w:p>
                 </w:sdtContent>
@@ -306,15 +313,7 @@
         <w:t xml:space="preserve">as gesamte Projekt wurde </w:t>
       </w:r>
       <w:r>
-        <w:t xml:space="preserve">auf einem </w:t>
-      </w:r>
-      <w:proofErr w:type="spellStart"/>
-      <w:r>
-        <w:t>Github</w:t>
-      </w:r>
-      <w:proofErr w:type="spellEnd"/>
-      <w:r>
-        <w:t xml:space="preserve"> Repository dokumentiert</w:t>
+        <w:t>auf einem Github Repository dokumentiert</w:t>
       </w:r>
       <w:r>
         <w:t xml:space="preserve"> und</w:t>
@@ -326,19 +325,11 @@
         <w:t xml:space="preserve"> </w:t>
       </w:r>
       <w:hyperlink r:id="rId9" w:history="1">
-        <w:proofErr w:type="spellStart"/>
         <w:r>
           <w:rPr>
             <w:rStyle w:val="Hyperlink"/>
           </w:rPr>
-          <w:t>felixkxlr</w:t>
-        </w:r>
-        <w:proofErr w:type="spellEnd"/>
-        <w:r>
-          <w:rPr>
-            <w:rStyle w:val="Hyperlink"/>
-          </w:rPr>
-          <w:t>/Projektbericht (github.com)</w:t>
+          <w:t>felixkxlr/Projektbericht (github.com)</w:t>
         </w:r>
       </w:hyperlink>
       <w:r>
@@ -757,19 +748,10 @@
         </w:rPr>
         <w:t>und der Algorithmus soll in der Lage sein, die Sortierung parallel zu verarbeiten.</w:t>
       </w:r>
-    </w:p>
-    <w:p>
-      <w:pPr>
-        <w:jc w:val="left"/>
-        <w:rPr>
-          <w:szCs w:val="24"/>
-        </w:rPr>
-      </w:pPr>
-      <w:r>
-        <w:rPr>
-          <w:szCs w:val="24"/>
-        </w:rPr>
-        <w:lastRenderedPageBreak/>
+      <w:r>
+        <w:rPr>
+          <w:szCs w:val="24"/>
+        </w:rPr>
         <w:br w:type="page"/>
       </w:r>
     </w:p>
@@ -786,200 +768,165 @@
       <w:pPr>
         <w:pStyle w:val="berschrift3"/>
       </w:pPr>
-      <w:proofErr w:type="spellStart"/>
       <w:r>
         <w:t>Selection</w:t>
       </w:r>
-      <w:proofErr w:type="spellEnd"/>
-      <w:r>
+      <w:r>
+        <w:t xml:space="preserve"> Sort</w:t>
+      </w:r>
+    </w:p>
+    <w:p>
+      <w:pPr>
+        <w:spacing w:line="360" w:lineRule="auto"/>
+        <w:rPr>
+          <w:szCs w:val="24"/>
+        </w:rPr>
+      </w:pPr>
+      <w:r>
+        <w:rPr>
+          <w:szCs w:val="24"/>
+        </w:rPr>
+        <w:t>Bei dem Selection Sort haben wir zu Beginn eine unsortierte Liste. Aus dieser wird das kleinste Element ausgewählt und in den sortierten Teil der Liste verschoben. Dieser Prozess wird so oft wiederholt, bis alle Elemente der Liste sortiert wurden.</w:t>
+      </w:r>
+    </w:p>
+    <w:p>
+      <w:pPr>
+        <w:spacing w:line="360" w:lineRule="auto"/>
+        <w:rPr>
+          <w:szCs w:val="24"/>
+        </w:rPr>
+      </w:pPr>
+      <w:r>
+        <w:rPr>
+          <w:szCs w:val="24"/>
+        </w:rPr>
+        <w:t>Das theoretische Konzept</w:t>
+      </w:r>
+      <w:r>
+        <w:rPr>
+          <w:szCs w:val="24"/>
+        </w:rPr>
         <w:t xml:space="preserve"> </w:t>
       </w:r>
-      <w:proofErr w:type="spellStart"/>
-      <w:r>
-        <w:t>Sort</w:t>
-      </w:r>
-      <w:proofErr w:type="spellEnd"/>
+      <w:r>
+        <w:rPr>
+          <w:szCs w:val="24"/>
+        </w:rPr>
+        <w:t>sieht wie folgt aus</w:t>
+      </w:r>
+      <w:r>
+        <w:rPr>
+          <w:szCs w:val="24"/>
+        </w:rPr>
+        <w:t xml:space="preserve">. Als </w:t>
+      </w:r>
+      <w:r>
+        <w:rPr>
+          <w:szCs w:val="24"/>
+        </w:rPr>
+        <w:t>E</w:t>
+      </w:r>
+      <w:r>
+        <w:rPr>
+          <w:szCs w:val="24"/>
+        </w:rPr>
+        <w:t>rstes wird d</w:t>
+      </w:r>
+      <w:r>
+        <w:rPr>
+          <w:szCs w:val="24"/>
+        </w:rPr>
+        <w:t>er Index auf 0 gesetzt. Der Index beschreibt</w:t>
+      </w:r>
+      <w:r>
+        <w:rPr>
+          <w:szCs w:val="24"/>
+        </w:rPr>
+        <w:t xml:space="preserve"> hierbei</w:t>
+      </w:r>
+      <w:r>
+        <w:rPr>
+          <w:szCs w:val="24"/>
+        </w:rPr>
+        <w:t xml:space="preserve"> die Stelle, an die das </w:t>
+      </w:r>
+      <w:r>
+        <w:rPr>
+          <w:szCs w:val="24"/>
+        </w:rPr>
+        <w:t>kleinste Element</w:t>
+      </w:r>
+      <w:r>
+        <w:rPr>
+          <w:szCs w:val="24"/>
+        </w:rPr>
+        <w:t xml:space="preserve"> der unsortierten Liste verschoben werden soll.</w:t>
+      </w:r>
+      <w:r>
+        <w:rPr>
+          <w:szCs w:val="24"/>
+        </w:rPr>
+        <w:t xml:space="preserve"> Anschließend</w:t>
+      </w:r>
+      <w:r>
+        <w:rPr>
+          <w:szCs w:val="24"/>
+        </w:rPr>
+        <w:t xml:space="preserve"> durchsucht </w:t>
+      </w:r>
+      <w:r>
+        <w:rPr>
+          <w:szCs w:val="24"/>
+        </w:rPr>
+        <w:t xml:space="preserve">man </w:t>
+      </w:r>
+      <w:r>
+        <w:rPr>
+          <w:szCs w:val="24"/>
+        </w:rPr>
+        <w:t>den unsortierten Teil der Liste nach dem kleinsten Element</w:t>
+      </w:r>
+      <w:r>
+        <w:rPr>
+          <w:szCs w:val="24"/>
+        </w:rPr>
+        <w:t>. Nachdem die Liste fertig durchsucht wurde, wird d</w:t>
+      </w:r>
+      <w:r>
+        <w:rPr>
+          <w:szCs w:val="24"/>
+        </w:rPr>
+        <w:t>as kleinste Element mit dem Element am Index getauscht</w:t>
+      </w:r>
+      <w:r>
+        <w:rPr>
+          <w:szCs w:val="24"/>
+        </w:rPr>
+        <w:t>. Abschließend wir der Index um 1 erhöht. Dieser Ablauf wird so lange wiederholt, bis alle Elemente der Liste sortiert sind.</w:t>
+      </w:r>
+      <w:r>
+        <w:rPr>
+          <w:szCs w:val="24"/>
+        </w:rPr>
+        <w:t xml:space="preserve"> </w:t>
+      </w:r>
+      <w:r>
+        <w:rPr>
+          <w:szCs w:val="24"/>
+        </w:rPr>
+        <w:t>Für das absteigende Sortieren wird nicht nach dem kleinsten, sondern nach dem größten Element gesucht.</w:t>
+      </w:r>
+      <w:r>
+        <w:rPr>
+          <w:szCs w:val="24"/>
+        </w:rPr>
+        <w:t xml:space="preserve"> Dieses wird dann an die Stelle des Index verschoben.</w:t>
+      </w:r>
     </w:p>
     <w:p>
       <w:pPr>
         <w:spacing w:line="360" w:lineRule="auto"/>
         <w:rPr>
-          <w:szCs w:val="24"/>
-        </w:rPr>
-      </w:pPr>
-      <w:r>
-        <w:rPr>
-          <w:szCs w:val="24"/>
-        </w:rPr>
-        <w:t xml:space="preserve">Bei dem </w:t>
-      </w:r>
-      <w:proofErr w:type="spellStart"/>
-      <w:r>
-        <w:rPr>
-          <w:szCs w:val="24"/>
-        </w:rPr>
-        <w:t>Selection</w:t>
-      </w:r>
-      <w:proofErr w:type="spellEnd"/>
-      <w:r>
-        <w:rPr>
-          <w:szCs w:val="24"/>
-        </w:rPr>
-        <w:t xml:space="preserve"> </w:t>
-      </w:r>
-      <w:proofErr w:type="spellStart"/>
-      <w:r>
-        <w:rPr>
-          <w:szCs w:val="24"/>
-        </w:rPr>
-        <w:t>Sort</w:t>
-      </w:r>
-      <w:proofErr w:type="spellEnd"/>
-      <w:r>
-        <w:rPr>
-          <w:szCs w:val="24"/>
-        </w:rPr>
-        <w:t xml:space="preserve"> haben wir zu Beginn eine unsortierte Liste. Aus dieser wird das kleinste Element ausgewählt und in den sortierten Teil der Liste verschoben. Dieser Prozess wird so oft wiederholt, bis alle Elemente der Liste sortiert wurden.</w:t>
-      </w:r>
-    </w:p>
-    <w:p>
-      <w:pPr>
-        <w:spacing w:line="360" w:lineRule="auto"/>
-        <w:rPr>
-          <w:szCs w:val="24"/>
-        </w:rPr>
-      </w:pPr>
-      <w:r>
-        <w:rPr>
-          <w:szCs w:val="24"/>
-        </w:rPr>
-        <w:t>Das theoretische Konzept</w:t>
-      </w:r>
-      <w:r>
-        <w:rPr>
-          <w:szCs w:val="24"/>
-        </w:rPr>
-        <w:t xml:space="preserve"> </w:t>
-      </w:r>
-      <w:r>
-        <w:rPr>
-          <w:szCs w:val="24"/>
-        </w:rPr>
-        <w:t>sieht wie folgt aus</w:t>
-      </w:r>
-      <w:r>
-        <w:rPr>
-          <w:szCs w:val="24"/>
-        </w:rPr>
-        <w:t xml:space="preserve">. Als </w:t>
-      </w:r>
-      <w:r>
-        <w:rPr>
-          <w:szCs w:val="24"/>
-        </w:rPr>
-        <w:t>E</w:t>
-      </w:r>
-      <w:r>
-        <w:rPr>
-          <w:szCs w:val="24"/>
-        </w:rPr>
-        <w:t>rstes wird d</w:t>
-      </w:r>
-      <w:r>
-        <w:rPr>
-          <w:szCs w:val="24"/>
-        </w:rPr>
-        <w:t>er Index auf 0 gesetzt. Der Index beschreibt</w:t>
-      </w:r>
-      <w:r>
-        <w:rPr>
-          <w:szCs w:val="24"/>
-        </w:rPr>
-        <w:t xml:space="preserve"> hierbei</w:t>
-      </w:r>
-      <w:r>
-        <w:rPr>
-          <w:szCs w:val="24"/>
-        </w:rPr>
-        <w:t xml:space="preserve"> die Stelle, an die das </w:t>
-      </w:r>
-      <w:r>
-        <w:rPr>
-          <w:szCs w:val="24"/>
-        </w:rPr>
-        <w:t>kleinste Element</w:t>
-      </w:r>
-      <w:r>
-        <w:rPr>
-          <w:szCs w:val="24"/>
-        </w:rPr>
-        <w:t xml:space="preserve"> der unsortierten Liste verschoben werden soll.</w:t>
-      </w:r>
-      <w:r>
-        <w:rPr>
-          <w:szCs w:val="24"/>
-        </w:rPr>
-        <w:t xml:space="preserve"> Anschließend</w:t>
-      </w:r>
-      <w:r>
-        <w:rPr>
-          <w:szCs w:val="24"/>
-        </w:rPr>
-        <w:t xml:space="preserve"> durchsucht </w:t>
-      </w:r>
-      <w:r>
-        <w:rPr>
-          <w:szCs w:val="24"/>
-        </w:rPr>
-        <w:t xml:space="preserve">man </w:t>
-      </w:r>
-      <w:r>
-        <w:rPr>
-          <w:szCs w:val="24"/>
-        </w:rPr>
-        <w:t>den unsortierten Teil der Liste nach dem kleinsten Element</w:t>
-      </w:r>
-      <w:r>
-        <w:rPr>
-          <w:szCs w:val="24"/>
-        </w:rPr>
-        <w:t>. Nachdem die Liste fertig durchsucht wurde, wird d</w:t>
-      </w:r>
-      <w:r>
-        <w:rPr>
-          <w:szCs w:val="24"/>
-        </w:rPr>
-        <w:t>as kleinste Element mit dem Element am Index getauscht</w:t>
-      </w:r>
-      <w:r>
-        <w:rPr>
-          <w:szCs w:val="24"/>
-        </w:rPr>
-        <w:t>. Abschließend wir der Index um 1 erhöht. Dieser Ablauf wird so lange wiederholt, bis alle Elemente der Liste sortiert sind.</w:t>
-      </w:r>
-      <w:r>
-        <w:rPr>
-          <w:szCs w:val="24"/>
-        </w:rPr>
-        <w:t xml:space="preserve"> </w:t>
-      </w:r>
-      <w:r>
-        <w:rPr>
-          <w:szCs w:val="24"/>
-        </w:rPr>
-        <w:t>Für das absteigende Sortieren wird nicht nach dem kleinsten, sondern nach dem größten Element gesucht.</w:t>
-      </w:r>
-      <w:r>
-        <w:rPr>
-          <w:szCs w:val="24"/>
-        </w:rPr>
-        <w:t xml:space="preserve"> Dieses wird dann an die Stelle des Index verschoben.</w:t>
-      </w:r>
-    </w:p>
-    <w:p>
-      <w:pPr>
-        <w:spacing w:line="360" w:lineRule="auto"/>
-        <w:rPr>
           <w:rFonts w:eastAsiaTheme="minorEastAsia"/>
           <w:szCs w:val="24"/>
         </w:rPr>
@@ -988,35 +935,7 @@
         <w:rPr>
           <w:szCs w:val="24"/>
         </w:rPr>
-        <w:t xml:space="preserve">Die Performance des </w:t>
-      </w:r>
-      <w:proofErr w:type="spellStart"/>
-      <w:r>
-        <w:rPr>
-          <w:szCs w:val="24"/>
-        </w:rPr>
-        <w:t>Selection</w:t>
-      </w:r>
-      <w:proofErr w:type="spellEnd"/>
-      <w:r>
-        <w:rPr>
-          <w:szCs w:val="24"/>
-        </w:rPr>
-        <w:t xml:space="preserve"> </w:t>
-      </w:r>
-      <w:proofErr w:type="spellStart"/>
-      <w:r>
-        <w:rPr>
-          <w:szCs w:val="24"/>
-        </w:rPr>
-        <w:t>Sort</w:t>
-      </w:r>
-      <w:proofErr w:type="spellEnd"/>
-      <w:r>
-        <w:rPr>
-          <w:szCs w:val="24"/>
-        </w:rPr>
-        <w:t xml:space="preserve"> liegt bei </w:t>
+        <w:t xml:space="preserve">Die Performance des Selection Sort liegt bei </w:t>
       </w:r>
       <m:oMath>
         <m:r>
@@ -1155,11 +1074,9 @@
         </w:rPr>
         <w:t xml:space="preserve">Bubble </w:t>
       </w:r>
-      <w:proofErr w:type="spellStart"/>
       <w:r>
         <w:t>Sort</w:t>
       </w:r>
-      <w:proofErr w:type="spellEnd"/>
     </w:p>
     <w:p>
       <w:pPr>
@@ -1188,149 +1105,108 @@
           <w:rFonts w:eastAsiaTheme="minorEastAsia"/>
           <w:szCs w:val="24"/>
         </w:rPr>
-        <w:t xml:space="preserve"> Bubble </w:t>
-      </w:r>
-      <w:proofErr w:type="spellStart"/>
-      <w:r>
+        <w:t xml:space="preserve"> Bubble Sort wird bei jedem Durchlauf das größte Element der unsortierten Liste in den sortierten Teil der Liste verschoben. Dieser Ablauf wird so lange wiederholt, bis alle Elemente sortiert sind.</w:t>
+      </w:r>
+    </w:p>
+    <w:p>
+      <w:pPr>
+        <w:spacing w:line="360" w:lineRule="auto"/>
         <w:rPr>
           <w:rFonts w:eastAsiaTheme="minorEastAsia"/>
           <w:szCs w:val="24"/>
         </w:rPr>
-        <w:t>Sort</w:t>
-      </w:r>
-      <w:proofErr w:type="spellEnd"/>
+      </w:pPr>
       <w:r>
         <w:rPr>
           <w:rFonts w:eastAsiaTheme="minorEastAsia"/>
           <w:szCs w:val="24"/>
         </w:rPr>
-        <w:t xml:space="preserve"> wird bei jedem Durchlauf das größte Element der unsortierten Liste in den sortierten Teil der Liste verschoben. Dieser Ablauf wird so lange wiederholt, bis alle Elemente sortiert sind.</w:t>
-      </w:r>
-    </w:p>
-    <w:p>
-      <w:pPr>
-        <w:spacing w:line="360" w:lineRule="auto"/>
+        <w:t xml:space="preserve">Das theoretische Konzept des Bubble Sort ist wie folgt. </w:t>
+      </w:r>
+      <w:r>
         <w:rPr>
           <w:rFonts w:eastAsiaTheme="minorEastAsia"/>
           <w:szCs w:val="24"/>
         </w:rPr>
-      </w:pPr>
+        <w:t>Es</w:t>
+      </w:r>
       <w:r>
         <w:rPr>
           <w:rFonts w:eastAsiaTheme="minorEastAsia"/>
           <w:szCs w:val="24"/>
         </w:rPr>
-        <w:t xml:space="preserve">Das theoretische Konzept des Bubble </w:t>
-      </w:r>
-      <w:proofErr w:type="spellStart"/>
+        <w:t xml:space="preserve"> wird am</w:t>
+      </w:r>
       <w:r>
         <w:rPr>
           <w:rFonts w:eastAsiaTheme="minorEastAsia"/>
           <w:szCs w:val="24"/>
         </w:rPr>
-        <w:t>Sort</w:t>
-      </w:r>
-      <w:proofErr w:type="spellEnd"/>
+        <w:t xml:space="preserve"> Index 0</w:t>
+      </w:r>
       <w:r>
         <w:rPr>
           <w:rFonts w:eastAsiaTheme="minorEastAsia"/>
           <w:szCs w:val="24"/>
         </w:rPr>
-        <w:t xml:space="preserve"> ist wie folgt. </w:t>
+        <w:t xml:space="preserve"> gestartet</w:t>
       </w:r>
       <w:r>
         <w:rPr>
           <w:rFonts w:eastAsiaTheme="minorEastAsia"/>
           <w:szCs w:val="24"/>
         </w:rPr>
-        <w:t>Es</w:t>
+        <w:t>, dem</w:t>
       </w:r>
       <w:r>
         <w:rPr>
           <w:rFonts w:eastAsiaTheme="minorEastAsia"/>
           <w:szCs w:val="24"/>
         </w:rPr>
-        <w:t xml:space="preserve"> wird am</w:t>
+        <w:t xml:space="preserve"> ersten Element der Liste</w:t>
       </w:r>
       <w:r>
         <w:rPr>
           <w:rFonts w:eastAsiaTheme="minorEastAsia"/>
           <w:szCs w:val="24"/>
         </w:rPr>
-        <w:t xml:space="preserve"> Index 0</w:t>
+        <w:t>. Dieses</w:t>
       </w:r>
       <w:r>
         <w:rPr>
           <w:rFonts w:eastAsiaTheme="minorEastAsia"/>
           <w:szCs w:val="24"/>
         </w:rPr>
-        <w:t xml:space="preserve"> gestartet</w:t>
+        <w:t xml:space="preserve"> </w:t>
       </w:r>
       <w:r>
         <w:rPr>
           <w:rFonts w:eastAsiaTheme="minorEastAsia"/>
           <w:szCs w:val="24"/>
         </w:rPr>
-        <w:t>, dem</w:t>
+        <w:t>wird mit</w:t>
       </w:r>
       <w:r>
         <w:rPr>
           <w:rFonts w:eastAsiaTheme="minorEastAsia"/>
           <w:szCs w:val="24"/>
         </w:rPr>
-        <w:t xml:space="preserve"> ersten Element der Liste</w:t>
+        <w:t xml:space="preserve"> dem Nachbarelement</w:t>
       </w:r>
       <w:r>
         <w:rPr>
           <w:rFonts w:eastAsiaTheme="minorEastAsia"/>
           <w:szCs w:val="24"/>
         </w:rPr>
-        <w:t>. Dieses</w:t>
+        <w:t xml:space="preserve"> </w:t>
       </w:r>
       <w:r>
         <w:rPr>
           <w:rFonts w:eastAsiaTheme="minorEastAsia"/>
           <w:szCs w:val="24"/>
         </w:rPr>
-        <w:t xml:space="preserve"> </w:t>
-      </w:r>
-      <w:r>
-        <w:rPr>
-          <w:rFonts w:eastAsiaTheme="minorEastAsia"/>
-          <w:szCs w:val="24"/>
-        </w:rPr>
-        <w:t>wird mit</w:t>
-      </w:r>
-      <w:r>
-        <w:rPr>
-          <w:rFonts w:eastAsiaTheme="minorEastAsia"/>
-          <w:szCs w:val="24"/>
-        </w:rPr>
-        <w:t xml:space="preserve"> dem Nachbarelement</w:t>
-      </w:r>
-      <w:r>
-        <w:rPr>
-          <w:rFonts w:eastAsiaTheme="minorEastAsia"/>
-          <w:szCs w:val="24"/>
-        </w:rPr>
-        <w:t xml:space="preserve"> </w:t>
-      </w:r>
-      <w:proofErr w:type="spellStart"/>
-      <w:r>
-        <w:rPr>
-          <w:rFonts w:eastAsiaTheme="minorEastAsia"/>
-          <w:szCs w:val="24"/>
-        </w:rPr>
-        <w:t>verlg</w:t>
-      </w:r>
-      <w:r>
-        <w:rPr>
-          <w:rFonts w:eastAsiaTheme="minorEastAsia"/>
-          <w:szCs w:val="24"/>
-        </w:rPr>
-        <w:t>ichen</w:t>
-      </w:r>
-      <w:proofErr w:type="spellEnd"/>
+        <w:t>verglichen</w:t>
+      </w:r>
       <w:r>
         <w:rPr>
           <w:rFonts w:eastAsiaTheme="minorEastAsia"/>
@@ -1388,39 +1264,7 @@
           <w:rFonts w:eastAsiaTheme="minorEastAsia"/>
           <w:szCs w:val="24"/>
         </w:rPr>
-        <w:t xml:space="preserve">Auch hier liegt die Performance, wie beim </w:t>
-      </w:r>
-      <w:proofErr w:type="spellStart"/>
-      <w:r>
-        <w:rPr>
-          <w:rFonts w:eastAsiaTheme="minorEastAsia"/>
-          <w:szCs w:val="24"/>
-        </w:rPr>
-        <w:t>Selection</w:t>
-      </w:r>
-      <w:proofErr w:type="spellEnd"/>
-      <w:r>
-        <w:rPr>
-          <w:rFonts w:eastAsiaTheme="minorEastAsia"/>
-          <w:szCs w:val="24"/>
-        </w:rPr>
-        <w:t xml:space="preserve"> </w:t>
-      </w:r>
-      <w:proofErr w:type="spellStart"/>
-      <w:r>
-        <w:rPr>
-          <w:rFonts w:eastAsiaTheme="minorEastAsia"/>
-          <w:szCs w:val="24"/>
-        </w:rPr>
-        <w:t>Sort</w:t>
-      </w:r>
-      <w:proofErr w:type="spellEnd"/>
-      <w:r>
-        <w:rPr>
-          <w:rFonts w:eastAsiaTheme="minorEastAsia"/>
-          <w:szCs w:val="24"/>
-        </w:rPr>
-        <w:t xml:space="preserve">, bei </w:t>
+        <w:t xml:space="preserve">Auch hier liegt die Performance, wie beim Selection Sort, bei </w:t>
       </w:r>
       <m:oMath>
         <m:r>
@@ -1551,114 +1395,74 @@
         <w:rPr>
           <w:rFonts w:eastAsiaTheme="minorEastAsia"/>
         </w:rPr>
-        <w:t xml:space="preserve">Insertion </w:t>
-      </w:r>
-      <w:proofErr w:type="spellStart"/>
-      <w:r>
+        <w:t>Insertion Sort</w:t>
+      </w:r>
+    </w:p>
+    <w:p>
+      <w:pPr>
+        <w:spacing w:line="360" w:lineRule="auto"/>
+      </w:pPr>
+      <w:r>
+        <w:t>Bei</w:t>
+      </w:r>
+      <w:r>
+        <w:t xml:space="preserve"> dem</w:t>
+      </w:r>
+      <w:r>
+        <w:t xml:space="preserve"> Insertion Sort wird </w:t>
+      </w:r>
+      <w:r>
+        <w:t>nachfolgend immer ein Element aus dem unsortierten Teil der Liste genommen und an die richtige Stelle im sortierten Teil der Liste eingeordnet.</w:t>
+      </w:r>
+      <w:r>
+        <w:t xml:space="preserve"> </w:t>
+      </w:r>
+    </w:p>
+    <w:p>
+      <w:pPr>
+        <w:spacing w:line="360" w:lineRule="auto"/>
+      </w:pPr>
+      <w:r>
+        <w:t>Das</w:t>
+      </w:r>
+      <w:r>
+        <w:t xml:space="preserve"> theoretische</w:t>
+      </w:r>
+      <w:r>
+        <w:t xml:space="preserve"> Konzept dahinter lautet wie folgt. Man geht davon aus, dass das erste Element bereits sortiert ist und somit zum sortierten Teil der Liste gehört.</w:t>
+      </w:r>
+      <w:r>
+        <w:t xml:space="preserve"> Der sortedHighIndex wird also zu Beginn auf 1 gesetzt.</w:t>
+      </w:r>
+      <w:r>
+        <w:t xml:space="preserve"> </w:t>
+      </w:r>
+      <w:r>
+        <w:t>Man nimmt das erste Element aus dem unsortierten Teil der Liste. Dieses hat den Index</w:t>
+      </w:r>
+      <w:r>
+        <w:t xml:space="preserve"> Low + 1. </w:t>
+      </w:r>
+      <w:r>
+        <w:t xml:space="preserve">Nun werden alle Elemente im bereits sortierten Bereich nacheinander mit dem Element am aktuellen Index verglichen. </w:t>
+      </w:r>
+      <w:r>
+        <w:t>Ist der Ort für das Element gefunden</w:t>
+      </w:r>
+      <w:r>
+        <w:t>, wo es in die Reihe der sortierten Elemente passt, wird es dort einsortiert und der sortedHighIndex um 1 erhöht. Dieser Ablauf wird so lange wiederholt, bis alle Elemente sortiert wurden.</w:t>
+      </w:r>
+    </w:p>
+    <w:p>
+      <w:pPr>
+        <w:spacing w:line="360" w:lineRule="auto"/>
         <w:rPr>
           <w:rFonts w:eastAsiaTheme="minorEastAsia"/>
-        </w:rPr>
-        <w:t>Sort</w:t>
-      </w:r>
-      <w:proofErr w:type="spellEnd"/>
-    </w:p>
-    <w:p>
-      <w:pPr>
-        <w:spacing w:line="360" w:lineRule="auto"/>
-      </w:pPr>
-      <w:r>
-        <w:t>Bei</w:t>
-      </w:r>
-      <w:r>
-        <w:t xml:space="preserve"> dem</w:t>
-      </w:r>
-      <w:r>
-        <w:t xml:space="preserve"> Insertion </w:t>
-      </w:r>
-      <w:proofErr w:type="spellStart"/>
-      <w:r>
-        <w:t>Sort</w:t>
-      </w:r>
-      <w:proofErr w:type="spellEnd"/>
-      <w:r>
-        <w:t xml:space="preserve"> wird </w:t>
-      </w:r>
-      <w:r>
-        <w:t>nachfolgend immer ein Element aus dem unsortierten Teil der Liste genommen und an die richtige Stelle im sortierten Teil der Liste eingeordnet.</w:t>
-      </w:r>
-      <w:r>
-        <w:t xml:space="preserve"> </w:t>
-      </w:r>
-    </w:p>
-    <w:p>
-      <w:pPr>
-        <w:spacing w:line="360" w:lineRule="auto"/>
-      </w:pPr>
-      <w:r>
-        <w:t>Das</w:t>
-      </w:r>
-      <w:r>
-        <w:t xml:space="preserve"> theoretische</w:t>
-      </w:r>
-      <w:r>
-        <w:t xml:space="preserve"> Konzept dahinter lautet wie folgt. Man geht davon aus, dass das erste Element bereits sortiert ist und somit zum sortierten Teil der Liste gehört.</w:t>
-      </w:r>
-      <w:r>
-        <w:t xml:space="preserve"> Der </w:t>
-      </w:r>
-      <w:proofErr w:type="spellStart"/>
-      <w:r>
-        <w:t>sortedHighIndex</w:t>
-      </w:r>
-      <w:proofErr w:type="spellEnd"/>
-      <w:r>
-        <w:t xml:space="preserve"> wird also zu Beginn auf 1 gesetzt.</w:t>
-      </w:r>
-      <w:r>
-        <w:t xml:space="preserve"> </w:t>
-      </w:r>
-      <w:r>
-        <w:t>Man nimmt das erste Element aus dem unsortierten Teil der Liste. Dieses hat den Index</w:t>
-      </w:r>
-      <w:r>
-        <w:t xml:space="preserve"> Low + 1. </w:t>
-      </w:r>
-      <w:r>
-        <w:t xml:space="preserve">Nun werden alle Elemente im bereits sortierten Bereich nacheinander mit dem Element am aktuellen Index verglichen. </w:t>
-      </w:r>
-      <w:r>
-        <w:t>Ist der Ort für das Element gefunden</w:t>
-      </w:r>
-      <w:r>
-        <w:t xml:space="preserve">, wo es in die Reihe der sortierten Elemente passt, wird es dort einsortiert und der </w:t>
-      </w:r>
-      <w:proofErr w:type="spellStart"/>
-      <w:r>
-        <w:t>sortedHighIndex</w:t>
-      </w:r>
-      <w:proofErr w:type="spellEnd"/>
-      <w:r>
-        <w:t xml:space="preserve"> um 1 erhöht. Dieser Ablauf wird so lange wiederholt, bis alle Elemente sortiert wurden.</w:t>
-      </w:r>
-    </w:p>
-    <w:p>
-      <w:pPr>
-        <w:spacing w:line="360" w:lineRule="auto"/>
-        <w:rPr>
-          <w:rFonts w:eastAsiaTheme="minorEastAsia"/>
-          <w:szCs w:val="24"/>
-        </w:rPr>
-      </w:pPr>
-      <w:r>
-        <w:t xml:space="preserve">Der Insertion </w:t>
-      </w:r>
-      <w:proofErr w:type="spellStart"/>
-      <w:r>
-        <w:t>Sort</w:t>
-      </w:r>
-      <w:proofErr w:type="spellEnd"/>
-      <w:r>
-        <w:t xml:space="preserve"> hat ebenfalls eine Performance von </w:t>
+          <w:szCs w:val="24"/>
+        </w:rPr>
+      </w:pPr>
+      <w:r>
+        <w:t xml:space="preserve">Der Insertion Sort hat ebenfalls eine Performance von </w:t>
       </w:r>
       <m:oMath>
         <m:r>
@@ -1766,89 +1570,116 @@
           <w:rFonts w:eastAsiaTheme="minorEastAsia"/>
           <w:szCs w:val="24"/>
         </w:rPr>
-        <w:t xml:space="preserve">Vorteil des Insertion </w:t>
-      </w:r>
-      <w:proofErr w:type="spellStart"/>
+        <w:t>Vorteil des Insertion Sort ist, dass im Nachhinein angefügte Elemente einfach</w:t>
+      </w:r>
       <w:r>
         <w:rPr>
           <w:rFonts w:eastAsiaTheme="minorEastAsia"/>
           <w:szCs w:val="24"/>
         </w:rPr>
-        <w:t>Sort</w:t>
-      </w:r>
-      <w:proofErr w:type="spellEnd"/>
+        <w:t xml:space="preserve"> in die bereits sortierte Liste</w:t>
+      </w:r>
       <w:r>
         <w:rPr>
           <w:rFonts w:eastAsiaTheme="minorEastAsia"/>
           <w:szCs w:val="24"/>
         </w:rPr>
-        <w:t xml:space="preserve"> ist, dass im Nachhinein angefügte Elemente einfach</w:t>
+        <w:t xml:space="preserve"> </w:t>
       </w:r>
       <w:r>
         <w:rPr>
           <w:rFonts w:eastAsiaTheme="minorEastAsia"/>
           <w:szCs w:val="24"/>
         </w:rPr>
-        <w:t xml:space="preserve"> in die bereits sortierte Liste</w:t>
+        <w:t xml:space="preserve">einsortiert </w:t>
       </w:r>
       <w:r>
         <w:rPr>
           <w:rFonts w:eastAsiaTheme="minorEastAsia"/>
           <w:szCs w:val="24"/>
         </w:rPr>
-        <w:t xml:space="preserve"> </w:t>
+        <w:t>werden können</w:t>
       </w:r>
       <w:r>
         <w:rPr>
           <w:rFonts w:eastAsiaTheme="minorEastAsia"/>
           <w:szCs w:val="24"/>
         </w:rPr>
-        <w:t xml:space="preserve">einsortiert </w:t>
-      </w:r>
-      <w:r>
+        <w:t>. Zudem ist der Algorithmus stabil.</w:t>
+      </w:r>
+    </w:p>
+    <w:p>
+      <w:pPr>
         <w:rPr>
           <w:rFonts w:eastAsiaTheme="minorEastAsia"/>
           <w:szCs w:val="24"/>
         </w:rPr>
-        <w:t>werden können</w:t>
-      </w:r>
-      <w:r>
+      </w:pPr>
+    </w:p>
+    <w:p>
+      <w:pPr>
+        <w:pStyle w:val="berschrift3"/>
+        <w:rPr>
+          <w:rFonts w:eastAsiaTheme="minorHAnsi"/>
+        </w:rPr>
+      </w:pPr>
+      <w:r>
+        <w:rPr>
+          <w:rFonts w:eastAsiaTheme="minorHAnsi"/>
+        </w:rPr>
+        <w:t>Quick Sort</w:t>
+      </w:r>
+    </w:p>
+    <w:p>
+      <w:pPr>
+        <w:spacing w:line="360" w:lineRule="auto"/>
         <w:rPr>
           <w:rFonts w:eastAsiaTheme="minorEastAsia"/>
           <w:szCs w:val="24"/>
         </w:rPr>
-        <w:t>. Zudem ist der Algorithmus stabil.</w:t>
-      </w:r>
-    </w:p>
-    <w:p>
-      <w:pPr>
+      </w:pPr>
+      <w:r>
         <w:rPr>
           <w:rFonts w:eastAsiaTheme="minorEastAsia"/>
           <w:szCs w:val="24"/>
         </w:rPr>
-      </w:pPr>
-    </w:p>
-    <w:p>
-      <w:pPr>
-        <w:pStyle w:val="berschrift3"/>
-        <w:rPr>
-          <w:rFonts w:eastAsiaTheme="minorHAnsi"/>
-        </w:rPr>
-      </w:pPr>
-      <w:r>
-        <w:rPr>
-          <w:rFonts w:eastAsiaTheme="minorHAnsi"/>
-        </w:rPr>
-        <w:t xml:space="preserve">Quick </w:t>
-      </w:r>
-      <w:proofErr w:type="spellStart"/>
-      <w:r>
-        <w:rPr>
-          <w:rFonts w:eastAsiaTheme="minorHAnsi"/>
-        </w:rPr>
-        <w:t>Sort</w:t>
-      </w:r>
-      <w:proofErr w:type="spellEnd"/>
+        <w:t>Bei dem Quick Sort handelt es sich um einen rekursiven Algorithmus.</w:t>
+      </w:r>
+      <w:r>
+        <w:rPr>
+          <w:rFonts w:eastAsiaTheme="minorEastAsia"/>
+          <w:szCs w:val="24"/>
+        </w:rPr>
+        <w:t xml:space="preserve"> Er </w:t>
+      </w:r>
+      <w:r>
+        <w:rPr>
+          <w:rFonts w:eastAsiaTheme="minorEastAsia"/>
+          <w:szCs w:val="24"/>
+        </w:rPr>
+        <w:t>b</w:t>
+      </w:r>
+      <w:r>
+        <w:rPr>
+          <w:rFonts w:eastAsiaTheme="minorEastAsia"/>
+          <w:szCs w:val="24"/>
+        </w:rPr>
+        <w:t>a</w:t>
+      </w:r>
+      <w:r>
+        <w:rPr>
+          <w:rFonts w:eastAsiaTheme="minorEastAsia"/>
+          <w:szCs w:val="24"/>
+        </w:rPr>
+        <w:t xml:space="preserve">siert auf dem Paradigma Divide and Conquer, was besagt, dass </w:t>
+      </w:r>
+      <w:r>
+        <w:rPr>
+          <w:rFonts w:eastAsiaTheme="minorEastAsia"/>
+          <w:szCs w:val="24"/>
+        </w:rPr>
+        <w:t>ein komplexes Problem in mehrere kleine Probleme aufgeteilt wird.</w:t>
+      </w:r>
     </w:p>
     <w:p>
       <w:pPr>
@@ -1863,182 +1694,35 @@
           <w:rFonts w:eastAsiaTheme="minorEastAsia"/>
           <w:szCs w:val="24"/>
         </w:rPr>
-        <w:t xml:space="preserve">Bei dem Quick </w:t>
-      </w:r>
-      <w:proofErr w:type="spellStart"/>
+        <w:t xml:space="preserve">Es wird ein beliebiges Pivotelement gewählt. An diesem wird die </w:t>
+      </w:r>
       <w:r>
         <w:rPr>
           <w:rFonts w:eastAsiaTheme="minorEastAsia"/>
           <w:szCs w:val="24"/>
         </w:rPr>
-        <w:t>Sort</w:t>
-      </w:r>
-      <w:proofErr w:type="spellEnd"/>
+        <w:t>zu sortierende Liste aufgeteilt. Anschließend wird jedes Element mit dem Pivotelement verglichen</w:t>
+      </w:r>
       <w:r>
         <w:rPr>
           <w:rFonts w:eastAsiaTheme="minorEastAsia"/>
           <w:szCs w:val="24"/>
         </w:rPr>
-        <w:t xml:space="preserve"> handelt es sich um einen rekursiven Algorithmus.</w:t>
+        <w:t xml:space="preserve">. Ist dieses Element kleiner als das Pivotelement, wird es </w:t>
       </w:r>
       <w:r>
         <w:rPr>
           <w:rFonts w:eastAsiaTheme="minorEastAsia"/>
           <w:szCs w:val="24"/>
         </w:rPr>
-        <w:t xml:space="preserve"> Er </w:t>
+        <w:t>auf</w:t>
       </w:r>
       <w:r>
         <w:rPr>
           <w:rFonts w:eastAsiaTheme="minorEastAsia"/>
           <w:szCs w:val="24"/>
         </w:rPr>
-        <w:t>b</w:t>
-      </w:r>
-      <w:r>
-        <w:rPr>
-          <w:rFonts w:eastAsiaTheme="minorEastAsia"/>
-          <w:szCs w:val="24"/>
-        </w:rPr>
-        <w:t>a</w:t>
-      </w:r>
-      <w:r>
-        <w:rPr>
-          <w:rFonts w:eastAsiaTheme="minorEastAsia"/>
-          <w:szCs w:val="24"/>
-        </w:rPr>
-        <w:t xml:space="preserve">siert auf dem Paradigma Divide and </w:t>
-      </w:r>
-      <w:proofErr w:type="spellStart"/>
-      <w:r>
-        <w:rPr>
-          <w:rFonts w:eastAsiaTheme="minorEastAsia"/>
-          <w:szCs w:val="24"/>
-        </w:rPr>
-        <w:t>Conquer</w:t>
-      </w:r>
-      <w:proofErr w:type="spellEnd"/>
-      <w:r>
-        <w:rPr>
-          <w:rFonts w:eastAsiaTheme="minorEastAsia"/>
-          <w:szCs w:val="24"/>
-        </w:rPr>
-        <w:t xml:space="preserve">, was besagt, dass </w:t>
-      </w:r>
-      <w:r>
-        <w:rPr>
-          <w:rFonts w:eastAsiaTheme="minorEastAsia"/>
-          <w:szCs w:val="24"/>
-        </w:rPr>
-        <w:t>ein komplexes Problem in mehrere kleine Probleme aufgeteilt wird.</w:t>
-      </w:r>
-    </w:p>
-    <w:p>
-      <w:pPr>
-        <w:spacing w:line="360" w:lineRule="auto"/>
-        <w:rPr>
-          <w:rFonts w:eastAsiaTheme="minorEastAsia"/>
-          <w:szCs w:val="24"/>
-        </w:rPr>
-      </w:pPr>
-      <w:r>
-        <w:rPr>
-          <w:rFonts w:eastAsiaTheme="minorEastAsia"/>
-          <w:szCs w:val="24"/>
-        </w:rPr>
-        <w:t xml:space="preserve">Es wird ein beliebiges </w:t>
-      </w:r>
-      <w:proofErr w:type="spellStart"/>
-      <w:r>
-        <w:rPr>
-          <w:rFonts w:eastAsiaTheme="minorEastAsia"/>
-          <w:szCs w:val="24"/>
-        </w:rPr>
-        <w:t>Pivotelement</w:t>
-      </w:r>
-      <w:proofErr w:type="spellEnd"/>
-      <w:r>
-        <w:rPr>
-          <w:rFonts w:eastAsiaTheme="minorEastAsia"/>
-          <w:szCs w:val="24"/>
-        </w:rPr>
-        <w:t xml:space="preserve"> gewählt. An diesem wird die </w:t>
-      </w:r>
-      <w:r>
-        <w:rPr>
-          <w:rFonts w:eastAsiaTheme="minorEastAsia"/>
-          <w:szCs w:val="24"/>
-        </w:rPr>
-        <w:t xml:space="preserve">zu sortierende Liste aufgeteilt. Anschließend wird jedes Element mit dem </w:t>
-      </w:r>
-      <w:proofErr w:type="spellStart"/>
-      <w:r>
-        <w:rPr>
-          <w:rFonts w:eastAsiaTheme="minorEastAsia"/>
-          <w:szCs w:val="24"/>
-        </w:rPr>
-        <w:t>Pivotelement</w:t>
-      </w:r>
-      <w:proofErr w:type="spellEnd"/>
-      <w:r>
-        <w:rPr>
-          <w:rFonts w:eastAsiaTheme="minorEastAsia"/>
-          <w:szCs w:val="24"/>
-        </w:rPr>
-        <w:t xml:space="preserve"> verglichen</w:t>
-      </w:r>
-      <w:r>
-        <w:rPr>
-          <w:rFonts w:eastAsiaTheme="minorEastAsia"/>
-          <w:szCs w:val="24"/>
-        </w:rPr>
-        <w:t xml:space="preserve">. Ist dieses Element kleiner als das </w:t>
-      </w:r>
-      <w:proofErr w:type="spellStart"/>
-      <w:r>
-        <w:rPr>
-          <w:rFonts w:eastAsiaTheme="minorEastAsia"/>
-          <w:szCs w:val="24"/>
-        </w:rPr>
-        <w:t>Pivotelement</w:t>
-      </w:r>
-      <w:proofErr w:type="spellEnd"/>
-      <w:r>
-        <w:rPr>
-          <w:rFonts w:eastAsiaTheme="minorEastAsia"/>
-          <w:szCs w:val="24"/>
-        </w:rPr>
-        <w:t xml:space="preserve">, wird es </w:t>
-      </w:r>
-      <w:r>
-        <w:rPr>
-          <w:rFonts w:eastAsiaTheme="minorEastAsia"/>
-          <w:szCs w:val="24"/>
-        </w:rPr>
-        <w:t>auf</w:t>
-      </w:r>
-      <w:r>
-        <w:rPr>
-          <w:rFonts w:eastAsiaTheme="minorEastAsia"/>
-          <w:szCs w:val="24"/>
-        </w:rPr>
-        <w:t xml:space="preserve"> die linke Seite des </w:t>
-      </w:r>
-      <w:proofErr w:type="spellStart"/>
-      <w:r>
-        <w:rPr>
-          <w:rFonts w:eastAsiaTheme="minorEastAsia"/>
-          <w:szCs w:val="24"/>
-        </w:rPr>
-        <w:t>Pivotelements</w:t>
-      </w:r>
-      <w:proofErr w:type="spellEnd"/>
-      <w:r>
-        <w:rPr>
-          <w:rFonts w:eastAsiaTheme="minorEastAsia"/>
-          <w:szCs w:val="24"/>
-        </w:rPr>
-        <w:t xml:space="preserve"> </w:t>
+        <w:t xml:space="preserve"> die linke Seite des Pivotelements </w:t>
       </w:r>
       <w:r>
         <w:rPr>
@@ -2134,7 +1818,6 @@
         </w:rPr>
         <w:t xml:space="preserve"> “</w:t>
       </w:r>
-      <w:proofErr w:type="spellStart"/>
       <w:r>
         <w:rPr>
           <w:rFonts w:eastAsiaTheme="minorEastAsia"/>
@@ -2142,7 +1825,6 @@
         </w:rPr>
         <w:t>return</w:t>
       </w:r>
-      <w:proofErr w:type="spellEnd"/>
       <w:r>
         <w:rPr>
           <w:rFonts w:eastAsiaTheme="minorEastAsia"/>
@@ -2155,110 +1837,30 @@
           <w:rFonts w:eastAsiaTheme="minorEastAsia"/>
           <w:szCs w:val="24"/>
         </w:rPr>
-        <w:t xml:space="preserve"> auf. Der </w:t>
-      </w:r>
-      <w:proofErr w:type="spellStart"/>
+        <w:t xml:space="preserve"> auf. Der Pre Recurse beim Quick Sort ist das Aufteilen der Liste in den linken und rechten Teil.</w:t>
+      </w:r>
       <w:r>
         <w:rPr>
           <w:rFonts w:eastAsiaTheme="minorEastAsia"/>
           <w:szCs w:val="24"/>
         </w:rPr>
-        <w:t>Pre</w:t>
-      </w:r>
-      <w:proofErr w:type="spellEnd"/>
-      <w:r>
+        <w:t xml:space="preserve"> Beim Recurse wird zuerst die linke und dann die rechte Seite bearbeitet.</w:t>
+      </w:r>
+    </w:p>
+    <w:p>
+      <w:pPr>
+        <w:spacing w:line="360" w:lineRule="auto"/>
         <w:rPr>
           <w:rFonts w:eastAsiaTheme="minorEastAsia"/>
           <w:szCs w:val="24"/>
         </w:rPr>
-        <w:t xml:space="preserve"> </w:t>
-      </w:r>
-      <w:proofErr w:type="spellStart"/>
+      </w:pPr>
       <w:r>
         <w:rPr>
           <w:rFonts w:eastAsiaTheme="minorEastAsia"/>
           <w:szCs w:val="24"/>
         </w:rPr>
-        <w:t>Recurse</w:t>
-      </w:r>
-      <w:proofErr w:type="spellEnd"/>
-      <w:r>
-        <w:rPr>
-          <w:rFonts w:eastAsiaTheme="minorEastAsia"/>
-          <w:szCs w:val="24"/>
-        </w:rPr>
-        <w:t xml:space="preserve"> beim Quick </w:t>
-      </w:r>
-      <w:proofErr w:type="spellStart"/>
-      <w:r>
-        <w:rPr>
-          <w:rFonts w:eastAsiaTheme="minorEastAsia"/>
-          <w:szCs w:val="24"/>
-        </w:rPr>
-        <w:t>Sort</w:t>
-      </w:r>
-      <w:proofErr w:type="spellEnd"/>
-      <w:r>
-        <w:rPr>
-          <w:rFonts w:eastAsiaTheme="minorEastAsia"/>
-          <w:szCs w:val="24"/>
-        </w:rPr>
-        <w:t xml:space="preserve"> ist das Aufteilen der Liste in den linken und rechten Teil.</w:t>
-      </w:r>
-      <w:r>
-        <w:rPr>
-          <w:rFonts w:eastAsiaTheme="minorEastAsia"/>
-          <w:szCs w:val="24"/>
-        </w:rPr>
-        <w:t xml:space="preserve"> Beim </w:t>
-      </w:r>
-      <w:proofErr w:type="spellStart"/>
-      <w:r>
-        <w:rPr>
-          <w:rFonts w:eastAsiaTheme="minorEastAsia"/>
-          <w:szCs w:val="24"/>
-        </w:rPr>
-        <w:t>Recurse</w:t>
-      </w:r>
-      <w:proofErr w:type="spellEnd"/>
-      <w:r>
-        <w:rPr>
-          <w:rFonts w:eastAsiaTheme="minorEastAsia"/>
-          <w:szCs w:val="24"/>
-        </w:rPr>
-        <w:t xml:space="preserve"> wird zuerst die linke und dann die rechte Seite bearbeitet.</w:t>
-      </w:r>
-    </w:p>
-    <w:p>
-      <w:pPr>
-        <w:spacing w:line="360" w:lineRule="auto"/>
-        <w:rPr>
-          <w:rFonts w:eastAsiaTheme="minorEastAsia"/>
-          <w:szCs w:val="24"/>
-        </w:rPr>
-      </w:pPr>
-      <w:r>
-        <w:rPr>
-          <w:rFonts w:eastAsiaTheme="minorEastAsia"/>
-          <w:szCs w:val="24"/>
-        </w:rPr>
-        <w:t xml:space="preserve">Der Quick </w:t>
-      </w:r>
-      <w:proofErr w:type="spellStart"/>
-      <w:r>
-        <w:rPr>
-          <w:rFonts w:eastAsiaTheme="minorEastAsia"/>
-          <w:szCs w:val="24"/>
-        </w:rPr>
-        <w:t>Sort</w:t>
-      </w:r>
-      <w:proofErr w:type="spellEnd"/>
-      <w:r>
-        <w:rPr>
-          <w:rFonts w:eastAsiaTheme="minorEastAsia"/>
-          <w:szCs w:val="24"/>
-        </w:rPr>
-        <w:t xml:space="preserve"> hat eine Speicherkomplexität von </w:t>
+        <w:t xml:space="preserve">Der Quick Sort hat eine Speicherkomplexität von </w:t>
       </w:r>
       <m:oMath>
         <m:r>
@@ -2310,7 +1912,6 @@
         </w:rPr>
         <w:t xml:space="preserve">Die Zeitkomplexität liegt im </w:t>
       </w:r>
-      <w:proofErr w:type="spellStart"/>
       <w:r>
         <w:rPr>
           <w:rFonts w:eastAsiaTheme="minorEastAsia"/>
@@ -2323,15 +1924,7 @@
           <w:rFonts w:eastAsiaTheme="minorEastAsia"/>
           <w:szCs w:val="24"/>
         </w:rPr>
-        <w:t>orst</w:t>
-      </w:r>
-      <w:proofErr w:type="spellEnd"/>
-      <w:r>
-        <w:rPr>
-          <w:rFonts w:eastAsiaTheme="minorEastAsia"/>
-          <w:szCs w:val="24"/>
-        </w:rPr>
-        <w:t xml:space="preserve"> Case auch bei </w:t>
+        <w:t xml:space="preserve">orst Case auch bei </w:t>
       </w:r>
       <m:oMath>
         <m:r>
@@ -2396,23 +1989,7 @@
           <w:rFonts w:eastAsiaTheme="minorEastAsia"/>
           <w:szCs w:val="24"/>
         </w:rPr>
-        <w:t xml:space="preserve"> ist der Quick </w:t>
-      </w:r>
-      <w:proofErr w:type="spellStart"/>
-      <w:r>
-        <w:rPr>
-          <w:rFonts w:eastAsiaTheme="minorEastAsia"/>
-          <w:szCs w:val="24"/>
-        </w:rPr>
-        <w:t>Sort</w:t>
-      </w:r>
-      <w:proofErr w:type="spellEnd"/>
-      <w:r>
-        <w:rPr>
-          <w:rFonts w:eastAsiaTheme="minorEastAsia"/>
-          <w:szCs w:val="24"/>
-        </w:rPr>
-        <w:t xml:space="preserve"> effizienter bei großen Datenmengen. </w:t>
+        <w:t xml:space="preserve"> ist der Quick Sort effizienter bei großen Datenmengen. </w:t>
       </w:r>
       <w:r>
         <w:rPr>
@@ -2495,296 +2072,131 @@
           <w:rFonts w:eastAsiaTheme="minorEastAsia"/>
           <w:szCs w:val="24"/>
         </w:rPr>
-        <w:t xml:space="preserve"> Zudem ist der Quick </w:t>
-      </w:r>
-      <w:proofErr w:type="spellStart"/>
-      <w:r>
+        <w:t xml:space="preserve"> Zudem ist der Quick Sort nicht stabil.</w:t>
+      </w:r>
+    </w:p>
+    <w:p>
+      <w:pPr>
+        <w:spacing w:line="360" w:lineRule="auto"/>
         <w:rPr>
           <w:rFonts w:eastAsiaTheme="minorEastAsia"/>
           <w:szCs w:val="24"/>
         </w:rPr>
-        <w:t>Sort</w:t>
-      </w:r>
-      <w:proofErr w:type="spellEnd"/>
-      <w:r>
+      </w:pPr>
+    </w:p>
+    <w:p>
+      <w:pPr>
+        <w:pStyle w:val="berschrift3"/>
         <w:rPr>
           <w:rFonts w:eastAsiaTheme="minorEastAsia"/>
-          <w:szCs w:val="24"/>
-        </w:rPr>
-        <w:t xml:space="preserve"> nicht stabil.</w:t>
+        </w:rPr>
+      </w:pPr>
+      <w:r>
+        <w:rPr>
+          <w:rFonts w:eastAsiaTheme="minorEastAsia"/>
+        </w:rPr>
+        <w:t>Merge Sort</w:t>
       </w:r>
     </w:p>
     <w:p>
       <w:pPr>
         <w:spacing w:line="360" w:lineRule="auto"/>
+      </w:pPr>
+      <w:r>
+        <w:t>Auch der Merge Sort ist ein rekursiver Algorithmus. Gleich wie der Qu</w:t>
+      </w:r>
+      <w:r>
+        <w:t>ic</w:t>
+      </w:r>
+      <w:r>
+        <w:t xml:space="preserve">k Sort bedient er sich auch an dem Paradigma Divide and </w:t>
+      </w:r>
+      <w:r>
+        <w:t>Conquer.</w:t>
+      </w:r>
+      <w:r>
+        <w:t xml:space="preserve"> </w:t>
+      </w:r>
+      <w:r>
+        <w:t>Beim Merge Sort wird der Input wiederholt in der Mitte aufgeteilt</w:t>
+      </w:r>
+      <w:r>
+        <w:t xml:space="preserve">, bis nur noch Listen mit einem Element </w:t>
+      </w:r>
+      <w:r>
+        <w:t>vorliegen. Anschließend werden immer 2 Listen wieder miteinander verbunden und dabei in sich sortiert. Dies wird so lange wiederholt, bis am Ende wieder eine</w:t>
+      </w:r>
+      <w:r>
+        <w:t xml:space="preserve"> Liste entstanden ist. Diese ist nun sortiert.</w:t>
+      </w:r>
+    </w:p>
+    <w:p>
+      <w:pPr>
+        <w:spacing w:line="360" w:lineRule="auto"/>
+      </w:pPr>
+      <w:r>
+        <w:t xml:space="preserve">Das </w:t>
+      </w:r>
+      <w:r>
+        <w:t xml:space="preserve">theoretische </w:t>
+      </w:r>
+      <w:r>
+        <w:t xml:space="preserve">Konzept hinter dem Merge Sort sieht wie folgt aus. </w:t>
+      </w:r>
+      <w:r>
+        <w:t>Wenn nur noch ein Element übrig ist</w:t>
+      </w:r>
+      <w:r>
+        <w:t>,</w:t>
+      </w:r>
+      <w:r>
+        <w:t xml:space="preserve"> erreichen wir den Base Case und</w:t>
+      </w:r>
+      <w:r>
+        <w:t xml:space="preserve"> rufen </w:t>
+      </w:r>
+      <w:r>
         <w:rPr>
           <w:rFonts w:eastAsiaTheme="minorEastAsia"/>
           <w:szCs w:val="24"/>
         </w:rPr>
-      </w:pPr>
-    </w:p>
-    <w:p>
-      <w:pPr>
-        <w:pStyle w:val="berschrift3"/>
+        <w:t xml:space="preserve">“return“ </w:t>
+      </w:r>
+      <w:r>
+        <w:t xml:space="preserve">auf. </w:t>
+      </w:r>
+      <w:r>
+        <w:t>Der Pre Recurse ist wie beim Quick Sort das Aufteilen der Liste in</w:t>
+      </w:r>
+      <w:r>
+        <w:t xml:space="preserve"> einen</w:t>
+      </w:r>
+      <w:r>
+        <w:t xml:space="preserve"> linken </w:t>
+      </w:r>
+      <w:r>
+        <w:t xml:space="preserve">Teil </w:t>
+      </w:r>
+      <w:r>
+        <w:t xml:space="preserve">und rechten Teil. </w:t>
+      </w:r>
+      <w:r>
+        <w:t xml:space="preserve">Beim Recurse wird zuerst die linke und dann die rechte Seite bearbeitet. </w:t>
+      </w:r>
+      <w:r>
+        <w:t>Der abschließende Post Recurse führt die beiden sortierten Seiten wieder zusammen.</w:t>
+      </w:r>
+    </w:p>
+    <w:p>
+      <w:pPr>
+        <w:spacing w:line="360" w:lineRule="auto"/>
         <w:rPr>
           <w:rFonts w:eastAsiaTheme="minorEastAsia"/>
-        </w:rPr>
-      </w:pPr>
-      <w:proofErr w:type="spellStart"/>
-      <w:r>
-        <w:rPr>
-          <w:rFonts w:eastAsiaTheme="minorEastAsia"/>
-        </w:rPr>
-        <w:t>Merge</w:t>
-      </w:r>
-      <w:proofErr w:type="spellEnd"/>
-      <w:r>
-        <w:rPr>
-          <w:rFonts w:eastAsiaTheme="minorEastAsia"/>
-        </w:rPr>
-        <w:t xml:space="preserve"> </w:t>
-      </w:r>
-      <w:proofErr w:type="spellStart"/>
-      <w:r>
-        <w:rPr>
-          <w:rFonts w:eastAsiaTheme="minorEastAsia"/>
-        </w:rPr>
-        <w:t>Sort</w:t>
-      </w:r>
-      <w:proofErr w:type="spellEnd"/>
-    </w:p>
-    <w:p>
-      <w:pPr>
-        <w:spacing w:line="360" w:lineRule="auto"/>
-      </w:pPr>
-      <w:r>
-        <w:t xml:space="preserve">Auch der </w:t>
-      </w:r>
-      <w:proofErr w:type="spellStart"/>
-      <w:r>
-        <w:t>Merge</w:t>
-      </w:r>
-      <w:proofErr w:type="spellEnd"/>
-      <w:r>
-        <w:t xml:space="preserve"> </w:t>
-      </w:r>
-      <w:proofErr w:type="spellStart"/>
-      <w:r>
-        <w:t>Sort</w:t>
-      </w:r>
-      <w:proofErr w:type="spellEnd"/>
-      <w:r>
-        <w:t xml:space="preserve"> ist ein rekursiver Algorithmus. Gleich wie der Qu</w:t>
-      </w:r>
-      <w:r>
-        <w:t>ic</w:t>
-      </w:r>
-      <w:r>
-        <w:t xml:space="preserve">k </w:t>
-      </w:r>
-      <w:proofErr w:type="spellStart"/>
-      <w:r>
-        <w:t>Sort</w:t>
-      </w:r>
-      <w:proofErr w:type="spellEnd"/>
-      <w:r>
-        <w:t xml:space="preserve"> bedient er sich auch an dem Paradigma Divide and </w:t>
-      </w:r>
-      <w:proofErr w:type="spellStart"/>
-      <w:r>
-        <w:t>Conquer</w:t>
-      </w:r>
-      <w:proofErr w:type="spellEnd"/>
-      <w:r>
-        <w:t>.</w:t>
-      </w:r>
-      <w:r>
-        <w:t xml:space="preserve"> </w:t>
-      </w:r>
-      <w:r>
-        <w:t xml:space="preserve">Beim </w:t>
-      </w:r>
-      <w:proofErr w:type="spellStart"/>
-      <w:r>
-        <w:t>Merge</w:t>
-      </w:r>
-      <w:proofErr w:type="spellEnd"/>
-      <w:r>
-        <w:t xml:space="preserve"> </w:t>
-      </w:r>
-      <w:proofErr w:type="spellStart"/>
-      <w:r>
-        <w:t>Sort</w:t>
-      </w:r>
-      <w:proofErr w:type="spellEnd"/>
-      <w:r>
-        <w:t xml:space="preserve"> wird der Input wiederholt in der Mitte aufgeteilt</w:t>
-      </w:r>
-      <w:r>
-        <w:t xml:space="preserve">, bis nur noch Listen mit einem Element </w:t>
-      </w:r>
-      <w:r>
-        <w:t>vorliegen. Anschließend werden immer 2 Listen wieder miteinander verbunden und dabei in sich sortiert. Dies wird so lange wiederholt, bis am Ende wieder eine</w:t>
-      </w:r>
-      <w:r>
-        <w:t xml:space="preserve"> Liste entstanden ist. Diese ist nun sortiert.</w:t>
-      </w:r>
-    </w:p>
-    <w:p>
-      <w:pPr>
-        <w:spacing w:line="360" w:lineRule="auto"/>
-      </w:pPr>
-      <w:r>
-        <w:t xml:space="preserve">Das </w:t>
-      </w:r>
-      <w:r>
-        <w:t xml:space="preserve">theoretische </w:t>
-      </w:r>
-      <w:r>
-        <w:t xml:space="preserve">Konzept hinter dem </w:t>
-      </w:r>
-      <w:proofErr w:type="spellStart"/>
-      <w:r>
-        <w:t>Merge</w:t>
-      </w:r>
-      <w:proofErr w:type="spellEnd"/>
-      <w:r>
-        <w:t xml:space="preserve"> </w:t>
-      </w:r>
-      <w:proofErr w:type="spellStart"/>
-      <w:r>
-        <w:t>Sort</w:t>
-      </w:r>
-      <w:proofErr w:type="spellEnd"/>
-      <w:r>
-        <w:t xml:space="preserve"> sieht wie folgt aus. </w:t>
-      </w:r>
-      <w:r>
-        <w:t>Wenn nur noch ein Element übrig ist</w:t>
-      </w:r>
-      <w:r>
-        <w:t>,</w:t>
-      </w:r>
-      <w:r>
-        <w:t xml:space="preserve"> erreichen wir den Base Case und</w:t>
-      </w:r>
-      <w:r>
-        <w:t xml:space="preserve"> rufen </w:t>
-      </w:r>
-      <w:r>
-        <w:rPr>
-          <w:rFonts w:eastAsiaTheme="minorEastAsia"/>
-          <w:szCs w:val="24"/>
-        </w:rPr>
-        <w:t>“</w:t>
-      </w:r>
-      <w:proofErr w:type="spellStart"/>
-      <w:r>
-        <w:rPr>
-          <w:rFonts w:eastAsiaTheme="minorEastAsia"/>
-          <w:szCs w:val="24"/>
-        </w:rPr>
-        <w:t>return</w:t>
-      </w:r>
-      <w:proofErr w:type="spellEnd"/>
-      <w:r>
-        <w:rPr>
-          <w:rFonts w:eastAsiaTheme="minorEastAsia"/>
-          <w:szCs w:val="24"/>
-        </w:rPr>
-        <w:t xml:space="preserve">“ </w:t>
-      </w:r>
-      <w:r>
-        <w:t xml:space="preserve">auf. </w:t>
-      </w:r>
-      <w:r>
-        <w:t xml:space="preserve">Der </w:t>
-      </w:r>
-      <w:proofErr w:type="spellStart"/>
-      <w:r>
-        <w:t>Pre</w:t>
-      </w:r>
-      <w:proofErr w:type="spellEnd"/>
-      <w:r>
-        <w:t xml:space="preserve"> </w:t>
-      </w:r>
-      <w:proofErr w:type="spellStart"/>
-      <w:r>
-        <w:t>Recurse</w:t>
-      </w:r>
-      <w:proofErr w:type="spellEnd"/>
-      <w:r>
-        <w:t xml:space="preserve"> ist wie beim Quick </w:t>
-      </w:r>
-      <w:proofErr w:type="spellStart"/>
-      <w:r>
-        <w:t>Sort</w:t>
-      </w:r>
-      <w:proofErr w:type="spellEnd"/>
-      <w:r>
-        <w:t xml:space="preserve"> das Aufteilen der Liste in</w:t>
-      </w:r>
-      <w:r>
-        <w:t xml:space="preserve"> einen</w:t>
-      </w:r>
-      <w:r>
-        <w:t xml:space="preserve"> linken </w:t>
-      </w:r>
-      <w:r>
-        <w:t xml:space="preserve">Teil </w:t>
-      </w:r>
-      <w:r>
-        <w:t xml:space="preserve">und rechten Teil. </w:t>
-      </w:r>
-      <w:r>
-        <w:t xml:space="preserve">Beim </w:t>
-      </w:r>
-      <w:proofErr w:type="spellStart"/>
-      <w:r>
-        <w:t>Recurse</w:t>
-      </w:r>
-      <w:proofErr w:type="spellEnd"/>
-      <w:r>
-        <w:t xml:space="preserve"> wird zuerst die linke und dann die rechte Seite bearbeitet. </w:t>
-      </w:r>
-      <w:r>
-        <w:t xml:space="preserve">Der abschließende Post </w:t>
-      </w:r>
-      <w:proofErr w:type="spellStart"/>
-      <w:r>
-        <w:t>Recurse</w:t>
-      </w:r>
-      <w:proofErr w:type="spellEnd"/>
-      <w:r>
-        <w:t xml:space="preserve"> führt die beiden sortierten Seiten wieder zusammen.</w:t>
-      </w:r>
-    </w:p>
-    <w:p>
-      <w:pPr>
-        <w:spacing w:line="360" w:lineRule="auto"/>
-        <w:rPr>
-          <w:rFonts w:eastAsiaTheme="minorEastAsia"/>
-          <w:szCs w:val="24"/>
-        </w:rPr>
-      </w:pPr>
-      <w:r>
-        <w:t xml:space="preserve">Die Zeitkomplexität beim </w:t>
-      </w:r>
-      <w:proofErr w:type="spellStart"/>
-      <w:r>
-        <w:t>Merge</w:t>
-      </w:r>
-      <w:proofErr w:type="spellEnd"/>
-      <w:r>
-        <w:t xml:space="preserve"> </w:t>
-      </w:r>
-      <w:proofErr w:type="spellStart"/>
-      <w:r>
-        <w:t>Sort</w:t>
-      </w:r>
-      <w:proofErr w:type="spellEnd"/>
-      <w:r>
-        <w:t xml:space="preserve"> beträgt </w:t>
+          <w:szCs w:val="24"/>
+        </w:rPr>
+      </w:pPr>
+      <w:r>
+        <w:t xml:space="preserve">Die Zeitkomplexität beim Merge Sort beträgt </w:t>
       </w:r>
       <m:oMath>
         <m:r>
@@ -2869,150 +2281,84 @@
           <w:rFonts w:eastAsiaTheme="minorEastAsia"/>
           <w:szCs w:val="24"/>
         </w:rPr>
-        <w:t xml:space="preserve">Zudem ist der Algorithmus stabil. Allerdings ist der Speicherbedarf beim </w:t>
-      </w:r>
-      <w:proofErr w:type="spellStart"/>
+        <w:t>Zudem ist der Algorithmus stabil. Allerdings ist der Speicherbedarf beim Merge</w:t>
+      </w:r>
       <w:r>
         <w:rPr>
           <w:rFonts w:eastAsiaTheme="minorEastAsia"/>
           <w:szCs w:val="24"/>
         </w:rPr>
-        <w:t>Merge</w:t>
-      </w:r>
-      <w:proofErr w:type="spellEnd"/>
+        <w:br/>
+      </w:r>
       <w:r>
         <w:rPr>
           <w:rFonts w:eastAsiaTheme="minorEastAsia"/>
           <w:szCs w:val="24"/>
         </w:rPr>
-        <w:br/>
-      </w:r>
-      <w:proofErr w:type="spellStart"/>
+        <w:t xml:space="preserve">Sort hoch, da es </w:t>
+      </w:r>
       <w:r>
         <w:rPr>
           <w:rFonts w:eastAsiaTheme="minorEastAsia"/>
           <w:szCs w:val="24"/>
         </w:rPr>
-        <w:t>Sort</w:t>
-      </w:r>
-      <w:proofErr w:type="spellEnd"/>
+        <w:t xml:space="preserve">sich nicht um einen In-Place Sort handelt und </w:t>
+      </w:r>
       <w:r>
         <w:rPr>
           <w:rFonts w:eastAsiaTheme="minorEastAsia"/>
           <w:szCs w:val="24"/>
         </w:rPr>
-        <w:t xml:space="preserve"> hoch, da es </w:t>
+        <w:t>somit</w:t>
       </w:r>
       <w:r>
         <w:rPr>
           <w:rFonts w:eastAsiaTheme="minorEastAsia"/>
           <w:szCs w:val="24"/>
         </w:rPr>
-        <w:t xml:space="preserve">sich nicht um einen In-Place </w:t>
-      </w:r>
-      <w:proofErr w:type="spellStart"/>
+        <w:t xml:space="preserve"> Kopien erstellt, welche anschließend</w:t>
+      </w:r>
       <w:r>
         <w:rPr>
           <w:rFonts w:eastAsiaTheme="minorEastAsia"/>
           <w:szCs w:val="24"/>
         </w:rPr>
-        <w:t>Sort</w:t>
-      </w:r>
-      <w:proofErr w:type="spellEnd"/>
+        <w:t xml:space="preserve"> wieder</w:t>
+      </w:r>
       <w:r>
         <w:rPr>
           <w:rFonts w:eastAsiaTheme="minorEastAsia"/>
           <w:szCs w:val="24"/>
         </w:rPr>
-        <w:t xml:space="preserve"> handelt und </w:t>
+        <w:t xml:space="preserve"> überschr</w:t>
       </w:r>
       <w:r>
         <w:rPr>
           <w:rFonts w:eastAsiaTheme="minorEastAsia"/>
           <w:szCs w:val="24"/>
         </w:rPr>
-        <w:t>somit</w:t>
+        <w:t>ieben werden</w:t>
       </w:r>
       <w:r>
         <w:rPr>
           <w:rFonts w:eastAsiaTheme="minorEastAsia"/>
           <w:szCs w:val="24"/>
         </w:rPr>
-        <w:t xml:space="preserve"> Kopien erstellt, welche anschließend</w:t>
+        <w:t>.</w:t>
       </w:r>
       <w:r>
         <w:rPr>
           <w:rFonts w:eastAsiaTheme="minorEastAsia"/>
           <w:szCs w:val="24"/>
         </w:rPr>
-        <w:t xml:space="preserve"> wieder</w:t>
+        <w:t xml:space="preserve"> </w:t>
       </w:r>
       <w:r>
         <w:rPr>
           <w:rFonts w:eastAsiaTheme="minorEastAsia"/>
           <w:szCs w:val="24"/>
         </w:rPr>
-        <w:t xml:space="preserve"> überschr</w:t>
-      </w:r>
-      <w:r>
-        <w:rPr>
-          <w:rFonts w:eastAsiaTheme="minorEastAsia"/>
-          <w:szCs w:val="24"/>
-        </w:rPr>
-        <w:t>ieben werden</w:t>
-      </w:r>
-      <w:r>
-        <w:rPr>
-          <w:rFonts w:eastAsiaTheme="minorEastAsia"/>
-          <w:szCs w:val="24"/>
-        </w:rPr>
-        <w:t>.</w:t>
-      </w:r>
-      <w:r>
-        <w:rPr>
-          <w:rFonts w:eastAsiaTheme="minorEastAsia"/>
-          <w:szCs w:val="24"/>
-        </w:rPr>
-        <w:t xml:space="preserve"> </w:t>
-      </w:r>
-      <w:r>
-        <w:rPr>
-          <w:rFonts w:eastAsiaTheme="minorEastAsia"/>
-          <w:szCs w:val="24"/>
-        </w:rPr>
-        <w:t xml:space="preserve">Der </w:t>
-      </w:r>
-      <w:proofErr w:type="spellStart"/>
-      <w:r>
-        <w:rPr>
-          <w:rFonts w:eastAsiaTheme="minorEastAsia"/>
-          <w:szCs w:val="24"/>
-        </w:rPr>
-        <w:t>Merge</w:t>
-      </w:r>
-      <w:proofErr w:type="spellEnd"/>
-      <w:r>
-        <w:rPr>
-          <w:rFonts w:eastAsiaTheme="minorEastAsia"/>
-          <w:szCs w:val="24"/>
-        </w:rPr>
-        <w:t xml:space="preserve"> </w:t>
-      </w:r>
-      <w:proofErr w:type="spellStart"/>
-      <w:r>
-        <w:rPr>
-          <w:rFonts w:eastAsiaTheme="minorEastAsia"/>
-          <w:szCs w:val="24"/>
-        </w:rPr>
-        <w:t>Sort</w:t>
-      </w:r>
-      <w:proofErr w:type="spellEnd"/>
-      <w:r>
-        <w:rPr>
-          <w:rFonts w:eastAsiaTheme="minorEastAsia"/>
-          <w:szCs w:val="24"/>
-        </w:rPr>
-        <w:t xml:space="preserve"> kann auch parallel aus</w:t>
+        <w:t>Der Merge Sort kann auch parallel aus</w:t>
       </w:r>
       <w:r>
         <w:rPr>
@@ -3089,31 +2435,7 @@
         </w:rPr>
       </w:pPr>
       <w:r>
-        <w:t xml:space="preserve">Um eine Datenmenge von 1 Milliarde Datensätze möglichst effizient zu bearbeiten, muss die Zeitkomplexität des Algorithmus möglichst gering sein. Hierbei kommen der Quick </w:t>
-      </w:r>
-      <w:proofErr w:type="spellStart"/>
-      <w:r>
-        <w:t>Sort</w:t>
-      </w:r>
-      <w:proofErr w:type="spellEnd"/>
-      <w:r>
-        <w:t xml:space="preserve"> und </w:t>
-      </w:r>
-      <w:proofErr w:type="spellStart"/>
-      <w:r>
-        <w:t>Merge</w:t>
-      </w:r>
-      <w:proofErr w:type="spellEnd"/>
-      <w:r>
-        <w:t xml:space="preserve"> </w:t>
-      </w:r>
-      <w:proofErr w:type="spellStart"/>
-      <w:r>
-        <w:t>Sort</w:t>
-      </w:r>
-      <w:proofErr w:type="spellEnd"/>
-      <w:r>
-        <w:t xml:space="preserve"> in Frage, da beide eine Zeitkomplexität von </w:t>
+        <w:t xml:space="preserve">Um eine Datenmenge von 1 Milliarde Datensätze möglichst effizient zu bearbeiten, muss die Zeitkomplexität des Algorithmus möglichst gering sein. Hierbei kommen der Quick Sort und Merge Sort in Frage, da beide eine Zeitkomplexität von </w:t>
       </w:r>
       <m:oMath>
         <m:r>
@@ -3176,23 +2498,7 @@
         <w:t>folglich</w:t>
       </w:r>
       <w:r>
-        <w:t xml:space="preserve"> der </w:t>
-      </w:r>
-      <w:proofErr w:type="spellStart"/>
-      <w:r>
-        <w:t>Merge</w:t>
-      </w:r>
-      <w:proofErr w:type="spellEnd"/>
-      <w:r>
-        <w:t xml:space="preserve"> </w:t>
-      </w:r>
-      <w:proofErr w:type="spellStart"/>
-      <w:r>
-        <w:t>Sort</w:t>
-      </w:r>
-      <w:proofErr w:type="spellEnd"/>
-      <w:r>
-        <w:t xml:space="preserve"> am besten. Diesen werde ich im Folgenden auf Basis meiner Problemstellung implementieren.</w:t>
+        <w:t xml:space="preserve"> der Merge Sort am besten. Diesen werde ich im Folgenden auf Basis meiner Problemstellung implementieren.</w:t>
       </w:r>
     </w:p>
     <w:p>
@@ -3217,13 +2523,8 @@
         <w:pStyle w:val="Formatvorlage1"/>
       </w:pPr>
       <w:r>
-        <w:t xml:space="preserve">Klasse </w:t>
-      </w:r>
-      <w:proofErr w:type="spellStart"/>
-      <w:r>
-        <w:t>Row</w:t>
-      </w:r>
-      <w:proofErr w:type="spellEnd"/>
+        <w:t>Klasse Row</w:t>
+      </w:r>
     </w:p>
     <w:p>
       <w:pPr>
@@ -3504,7 +2805,6 @@
         </w:rPr>
         <w:t xml:space="preserve"> </w:t>
       </w:r>
-      <w:proofErr w:type="spellStart"/>
       <w:r>
         <w:rPr>
           <w:rFonts w:ascii="Consolas" w:eastAsia="Times New Roman" w:hAnsi="Consolas" w:cs="Times New Roman"/>
@@ -3517,7 +2817,6 @@
         </w:rPr>
         <w:t>modell</w:t>
       </w:r>
-      <w:proofErr w:type="spellEnd"/>
       <w:r>
         <w:rPr>
           <w:rFonts w:ascii="Consolas" w:eastAsia="Times New Roman" w:hAnsi="Consolas" w:cs="Times New Roman"/>
@@ -3794,7 +3093,6 @@
         </w:rPr>
         <w:t xml:space="preserve"> </w:t>
       </w:r>
-      <w:proofErr w:type="spellStart"/>
       <w:r>
         <w:rPr>
           <w:rFonts w:ascii="Consolas" w:eastAsia="Times New Roman" w:hAnsi="Consolas" w:cs="Times New Roman"/>
@@ -3807,7 +3105,6 @@
         </w:rPr>
         <w:t>modell</w:t>
       </w:r>
-      <w:proofErr w:type="spellEnd"/>
       <w:r>
         <w:rPr>
           <w:rFonts w:ascii="Consolas" w:eastAsia="Times New Roman" w:hAnsi="Consolas" w:cs="Times New Roman"/>
@@ -3896,7 +3193,6 @@
         </w:rPr>
         <w:t xml:space="preserve">        </w:t>
       </w:r>
-      <w:proofErr w:type="spellStart"/>
       <w:r>
         <w:rPr>
           <w:rFonts w:ascii="Consolas" w:eastAsia="Times New Roman" w:hAnsi="Consolas" w:cs="Times New Roman"/>
@@ -3933,7 +3229,6 @@
         </w:rPr>
         <w:t>brand</w:t>
       </w:r>
-      <w:proofErr w:type="spellEnd"/>
       <w:r>
         <w:rPr>
           <w:rFonts w:ascii="Consolas" w:eastAsia="Times New Roman" w:hAnsi="Consolas" w:cs="Times New Roman"/>
@@ -4022,7 +3317,6 @@
         </w:rPr>
         <w:t xml:space="preserve">        </w:t>
       </w:r>
-      <w:proofErr w:type="spellStart"/>
       <w:r>
         <w:rPr>
           <w:rFonts w:ascii="Consolas" w:eastAsia="Times New Roman" w:hAnsi="Consolas" w:cs="Times New Roman"/>
@@ -4059,7 +3353,6 @@
         </w:rPr>
         <w:t>modell</w:t>
       </w:r>
-      <w:proofErr w:type="spellEnd"/>
       <w:r>
         <w:rPr>
           <w:rFonts w:ascii="Consolas" w:eastAsia="Times New Roman" w:hAnsi="Consolas" w:cs="Times New Roman"/>
@@ -4096,7 +3389,6 @@
         </w:rPr>
         <w:t xml:space="preserve"> </w:t>
       </w:r>
-      <w:proofErr w:type="spellStart"/>
       <w:r>
         <w:rPr>
           <w:rFonts w:ascii="Consolas" w:eastAsia="Times New Roman" w:hAnsi="Consolas" w:cs="Times New Roman"/>
@@ -4109,7 +3401,6 @@
         </w:rPr>
         <w:t>modell</w:t>
       </w:r>
-      <w:proofErr w:type="spellEnd"/>
       <w:r>
         <w:rPr>
           <w:rFonts w:ascii="Consolas" w:eastAsia="Times New Roman" w:hAnsi="Consolas" w:cs="Times New Roman"/>
@@ -4150,7 +3441,6 @@
         </w:rPr>
         <w:t xml:space="preserve">        </w:t>
       </w:r>
-      <w:proofErr w:type="spellStart"/>
       <w:r>
         <w:rPr>
           <w:rFonts w:ascii="Consolas" w:eastAsia="Times New Roman" w:hAnsi="Consolas" w:cs="Times New Roman"/>
@@ -4187,7 +3477,6 @@
         </w:rPr>
         <w:t>hp</w:t>
       </w:r>
-      <w:proofErr w:type="spellEnd"/>
       <w:r>
         <w:rPr>
           <w:rFonts w:ascii="Consolas" w:eastAsia="Times New Roman" w:hAnsi="Consolas" w:cs="Times New Roman"/>
@@ -4224,7 +3513,6 @@
         </w:rPr>
         <w:t xml:space="preserve"> </w:t>
       </w:r>
-      <w:proofErr w:type="spellStart"/>
       <w:r>
         <w:rPr>
           <w:rFonts w:ascii="Consolas" w:eastAsia="Times New Roman" w:hAnsi="Consolas" w:cs="Times New Roman"/>
@@ -4237,7 +3525,6 @@
         </w:rPr>
         <w:t>hp</w:t>
       </w:r>
-      <w:proofErr w:type="spellEnd"/>
       <w:r>
         <w:rPr>
           <w:rFonts w:ascii="Consolas" w:eastAsia="Times New Roman" w:hAnsi="Consolas" w:cs="Times New Roman"/>
@@ -4333,21 +3620,8 @@
         <w:pStyle w:val="Formatvorlage1"/>
       </w:pPr>
       <w:r>
-        <w:t xml:space="preserve">Klasse </w:t>
-      </w:r>
-      <w:proofErr w:type="spellStart"/>
-      <w:r>
-        <w:t>Aggregated</w:t>
-      </w:r>
-      <w:proofErr w:type="spellEnd"/>
-      <w:r>
-        <w:t xml:space="preserve"> </w:t>
-      </w:r>
-      <w:proofErr w:type="spellStart"/>
-      <w:r>
-        <w:t>Row</w:t>
-      </w:r>
-      <w:proofErr w:type="spellEnd"/>
+        <w:t>Klasse Aggregated Row</w:t>
+      </w:r>
     </w:p>
     <w:p>
       <w:pPr>
@@ -4412,7 +3686,6 @@
         </w:rPr>
         <w:t xml:space="preserve"> </w:t>
       </w:r>
-      <w:proofErr w:type="spellStart"/>
       <w:r>
         <w:rPr>
           <w:rFonts w:ascii="Consolas" w:eastAsia="Times New Roman" w:hAnsi="Consolas" w:cs="Times New Roman"/>
@@ -4425,7 +3698,6 @@
         </w:rPr>
         <w:t>AggregatedRow</w:t>
       </w:r>
-      <w:proofErr w:type="spellEnd"/>
       <w:r>
         <w:rPr>
           <w:rFonts w:ascii="Consolas" w:eastAsia="Times New Roman" w:hAnsi="Consolas" w:cs="Times New Roman"/>
@@ -4630,7 +3902,6 @@
         </w:rPr>
         <w:t xml:space="preserve"> </w:t>
       </w:r>
-      <w:proofErr w:type="spellStart"/>
       <w:r>
         <w:rPr>
           <w:rFonts w:ascii="Consolas" w:eastAsia="Times New Roman" w:hAnsi="Consolas" w:cs="Times New Roman"/>
@@ -4643,7 +3914,6 @@
         </w:rPr>
         <w:t>modell</w:t>
       </w:r>
-      <w:proofErr w:type="spellEnd"/>
       <w:r>
         <w:rPr>
           <w:rFonts w:ascii="Consolas" w:eastAsia="Times New Roman" w:hAnsi="Consolas" w:cs="Times New Roman"/>
@@ -4824,7 +4094,6 @@
         </w:rPr>
         <w:t xml:space="preserve"> </w:t>
       </w:r>
-      <w:proofErr w:type="spellStart"/>
       <w:r>
         <w:rPr>
           <w:rFonts w:ascii="Consolas" w:eastAsia="Times New Roman" w:hAnsi="Consolas" w:cs="Times New Roman"/>
@@ -4837,7 +4106,6 @@
         </w:rPr>
         <w:t>AggregatedRow</w:t>
       </w:r>
-      <w:proofErr w:type="spellEnd"/>
       <w:r>
         <w:rPr>
           <w:rFonts w:ascii="Consolas" w:eastAsia="Times New Roman" w:hAnsi="Consolas" w:cs="Times New Roman"/>
@@ -4922,7 +4190,6 @@
         </w:rPr>
         <w:t xml:space="preserve"> </w:t>
       </w:r>
-      <w:proofErr w:type="spellStart"/>
       <w:r>
         <w:rPr>
           <w:rFonts w:ascii="Consolas" w:eastAsia="Times New Roman" w:hAnsi="Consolas" w:cs="Times New Roman"/>
@@ -4935,7 +4202,6 @@
         </w:rPr>
         <w:t>modell</w:t>
       </w:r>
-      <w:proofErr w:type="spellEnd"/>
       <w:r>
         <w:rPr>
           <w:rFonts w:ascii="Consolas" w:eastAsia="Times New Roman" w:hAnsi="Consolas" w:cs="Times New Roman"/>
@@ -5024,7 +4290,6 @@
         </w:rPr>
         <w:t xml:space="preserve">        </w:t>
       </w:r>
-      <w:proofErr w:type="spellStart"/>
       <w:r>
         <w:rPr>
           <w:rFonts w:ascii="Consolas" w:eastAsia="Times New Roman" w:hAnsi="Consolas" w:cs="Times New Roman"/>
@@ -5061,7 +4326,6 @@
         </w:rPr>
         <w:t>brand</w:t>
       </w:r>
-      <w:proofErr w:type="spellEnd"/>
       <w:r>
         <w:rPr>
           <w:rFonts w:ascii="Consolas" w:eastAsia="Times New Roman" w:hAnsi="Consolas" w:cs="Times New Roman"/>
@@ -5150,7 +4414,6 @@
         </w:rPr>
         <w:t xml:space="preserve">        </w:t>
       </w:r>
-      <w:proofErr w:type="spellStart"/>
       <w:r>
         <w:rPr>
           <w:rFonts w:ascii="Consolas" w:eastAsia="Times New Roman" w:hAnsi="Consolas" w:cs="Times New Roman"/>
@@ -5187,7 +4450,6 @@
         </w:rPr>
         <w:t>modell</w:t>
       </w:r>
-      <w:proofErr w:type="spellEnd"/>
       <w:r>
         <w:rPr>
           <w:rFonts w:ascii="Consolas" w:eastAsia="Times New Roman" w:hAnsi="Consolas" w:cs="Times New Roman"/>
@@ -5224,7 +4486,6 @@
         </w:rPr>
         <w:t xml:space="preserve"> </w:t>
       </w:r>
-      <w:proofErr w:type="spellStart"/>
       <w:r>
         <w:rPr>
           <w:rFonts w:ascii="Consolas" w:eastAsia="Times New Roman" w:hAnsi="Consolas" w:cs="Times New Roman"/>
@@ -5237,7 +4498,6 @@
         </w:rPr>
         <w:t>modell</w:t>
       </w:r>
-      <w:proofErr w:type="spellEnd"/>
       <w:r>
         <w:rPr>
           <w:rFonts w:ascii="Consolas" w:eastAsia="Times New Roman" w:hAnsi="Consolas" w:cs="Times New Roman"/>
@@ -5278,7 +4538,6 @@
         </w:rPr>
         <w:t xml:space="preserve">        </w:t>
       </w:r>
-      <w:proofErr w:type="spellStart"/>
       <w:r>
         <w:rPr>
           <w:rFonts w:ascii="Consolas" w:eastAsia="Times New Roman" w:hAnsi="Consolas" w:cs="Times New Roman"/>
@@ -5315,7 +4574,6 @@
         </w:rPr>
         <w:t>hp</w:t>
       </w:r>
-      <w:proofErr w:type="spellEnd"/>
       <w:r>
         <w:rPr>
           <w:rFonts w:ascii="Consolas" w:eastAsia="Times New Roman" w:hAnsi="Consolas" w:cs="Times New Roman"/>
@@ -5352,7 +4610,6 @@
         </w:rPr>
         <w:t xml:space="preserve"> </w:t>
       </w:r>
-      <w:proofErr w:type="spellStart"/>
       <w:r>
         <w:rPr>
           <w:rFonts w:ascii="Consolas" w:eastAsia="Times New Roman" w:hAnsi="Consolas" w:cs="Times New Roman"/>
@@ -5365,7 +4622,6 @@
         </w:rPr>
         <w:t>hp</w:t>
       </w:r>
-      <w:proofErr w:type="spellEnd"/>
       <w:r>
         <w:rPr>
           <w:rFonts w:ascii="Consolas" w:eastAsia="Times New Roman" w:hAnsi="Consolas" w:cs="Times New Roman"/>
@@ -5604,7 +4860,6 @@
         </w:rPr>
         <w:t xml:space="preserve"> </w:t>
       </w:r>
-      <w:proofErr w:type="spellStart"/>
       <w:r>
         <w:rPr>
           <w:rFonts w:ascii="Consolas" w:eastAsia="Times New Roman" w:hAnsi="Consolas" w:cs="Times New Roman"/>
@@ -5617,7 +4872,6 @@
         </w:rPr>
         <w:t>ArrayList</w:t>
       </w:r>
-      <w:proofErr w:type="spellEnd"/>
       <w:r>
         <w:rPr>
           <w:rFonts w:ascii="Consolas" w:eastAsia="Times New Roman" w:hAnsi="Consolas" w:cs="Times New Roman"/>
@@ -5630,7 +4884,6 @@
         </w:rPr>
         <w:t>&lt;</w:t>
       </w:r>
-      <w:proofErr w:type="spellStart"/>
       <w:r>
         <w:rPr>
           <w:rFonts w:ascii="Consolas" w:eastAsia="Times New Roman" w:hAnsi="Consolas" w:cs="Times New Roman"/>
@@ -5643,7 +4896,6 @@
         </w:rPr>
         <w:t>AggregatedRow</w:t>
       </w:r>
-      <w:proofErr w:type="spellEnd"/>
       <w:r>
         <w:rPr>
           <w:rFonts w:ascii="Consolas" w:eastAsia="Times New Roman" w:hAnsi="Consolas" w:cs="Times New Roman"/>
@@ -5656,7 +4908,6 @@
         </w:rPr>
         <w:t xml:space="preserve">&gt; </w:t>
       </w:r>
-      <w:proofErr w:type="spellStart"/>
       <w:r>
         <w:rPr>
           <w:rFonts w:ascii="Consolas" w:eastAsia="Times New Roman" w:hAnsi="Consolas" w:cs="Times New Roman"/>
@@ -5669,7 +4920,6 @@
         </w:rPr>
         <w:t>aggregatedRows</w:t>
       </w:r>
-      <w:proofErr w:type="spellEnd"/>
       <w:r>
         <w:rPr>
           <w:rFonts w:ascii="Consolas" w:eastAsia="Times New Roman" w:hAnsi="Consolas" w:cs="Times New Roman"/>
@@ -5814,7 +5064,6 @@
         </w:rPr>
         <w:t xml:space="preserve">        </w:t>
       </w:r>
-      <w:proofErr w:type="spellStart"/>
       <w:r>
         <w:rPr>
           <w:rFonts w:ascii="Consolas" w:eastAsia="Times New Roman" w:hAnsi="Consolas" w:cs="Times New Roman"/>
@@ -5851,7 +5100,6 @@
         </w:rPr>
         <w:t>aggregatedRows</w:t>
       </w:r>
-      <w:proofErr w:type="spellEnd"/>
       <w:r>
         <w:rPr>
           <w:rFonts w:ascii="Consolas" w:eastAsia="Times New Roman" w:hAnsi="Consolas" w:cs="Times New Roman"/>
@@ -5912,7 +5160,6 @@
         </w:rPr>
         <w:t xml:space="preserve"> </w:t>
       </w:r>
-      <w:proofErr w:type="spellStart"/>
       <w:r>
         <w:rPr>
           <w:rFonts w:ascii="Consolas" w:eastAsia="Times New Roman" w:hAnsi="Consolas" w:cs="Times New Roman"/>
@@ -5925,7 +5172,6 @@
         </w:rPr>
         <w:t>ArrayList</w:t>
       </w:r>
-      <w:proofErr w:type="spellEnd"/>
       <w:r>
         <w:rPr>
           <w:rFonts w:ascii="Consolas" w:eastAsia="Times New Roman" w:hAnsi="Consolas" w:cs="Times New Roman"/>
@@ -6046,7 +5292,6 @@
         </w:rPr>
         <w:t xml:space="preserve"> </w:t>
       </w:r>
-      <w:proofErr w:type="spellStart"/>
       <w:r>
         <w:rPr>
           <w:rFonts w:ascii="Consolas" w:eastAsia="Times New Roman" w:hAnsi="Consolas" w:cs="Times New Roman"/>
@@ -6059,7 +5304,6 @@
         </w:rPr>
         <w:t>ArrayList</w:t>
       </w:r>
-      <w:proofErr w:type="spellEnd"/>
       <w:r>
         <w:rPr>
           <w:rFonts w:ascii="Consolas" w:eastAsia="Times New Roman" w:hAnsi="Consolas" w:cs="Times New Roman"/>
@@ -6072,7 +5316,6 @@
         </w:rPr>
         <w:t>&lt;</w:t>
       </w:r>
-      <w:proofErr w:type="spellStart"/>
       <w:r>
         <w:rPr>
           <w:rFonts w:ascii="Consolas" w:eastAsia="Times New Roman" w:hAnsi="Consolas" w:cs="Times New Roman"/>
@@ -6085,7 +5328,6 @@
         </w:rPr>
         <w:t>AggregatedRow</w:t>
       </w:r>
-      <w:proofErr w:type="spellEnd"/>
       <w:r>
         <w:rPr>
           <w:rFonts w:ascii="Consolas" w:eastAsia="Times New Roman" w:hAnsi="Consolas" w:cs="Times New Roman"/>
@@ -6122,7 +5364,6 @@
         </w:rPr>
         <w:t xml:space="preserve"> (</w:t>
       </w:r>
-      <w:proofErr w:type="spellStart"/>
       <w:r>
         <w:rPr>
           <w:rFonts w:ascii="Consolas" w:eastAsia="Times New Roman" w:hAnsi="Consolas" w:cs="Times New Roman"/>
@@ -6135,7 +5376,6 @@
         </w:rPr>
         <w:t>ArrayList</w:t>
       </w:r>
-      <w:proofErr w:type="spellEnd"/>
       <w:r>
         <w:rPr>
           <w:rFonts w:ascii="Consolas" w:eastAsia="Times New Roman" w:hAnsi="Consolas" w:cs="Times New Roman"/>
@@ -6336,7 +5576,6 @@
         </w:rPr>
         <w:t xml:space="preserve"> </w:t>
       </w:r>
-      <w:proofErr w:type="spellStart"/>
       <w:r>
         <w:rPr>
           <w:rFonts w:ascii="Consolas" w:eastAsia="Times New Roman" w:hAnsi="Consolas" w:cs="Times New Roman"/>
@@ -6349,7 +5588,6 @@
         </w:rPr>
         <w:t>getBrands</w:t>
       </w:r>
-      <w:proofErr w:type="spellEnd"/>
       <w:r>
         <w:rPr>
           <w:rFonts w:ascii="Consolas" w:eastAsia="Times New Roman" w:hAnsi="Consolas" w:cs="Times New Roman"/>
@@ -6414,7 +5652,6 @@
         </w:rPr>
         <w:t xml:space="preserve">            </w:t>
       </w:r>
-      <w:proofErr w:type="spellStart"/>
       <w:r>
         <w:rPr>
           <w:rFonts w:ascii="Consolas" w:eastAsia="Times New Roman" w:hAnsi="Consolas" w:cs="Times New Roman"/>
@@ -6451,7 +5688,6 @@
         </w:rPr>
         <w:t>add</w:t>
       </w:r>
-      <w:proofErr w:type="spellEnd"/>
       <w:r>
         <w:rPr>
           <w:rFonts w:ascii="Consolas" w:eastAsia="Times New Roman" w:hAnsi="Consolas" w:cs="Times New Roman"/>
@@ -6488,7 +5724,6 @@
         </w:rPr>
         <w:t xml:space="preserve"> </w:t>
       </w:r>
-      <w:proofErr w:type="spellStart"/>
       <w:r>
         <w:rPr>
           <w:rFonts w:ascii="Consolas" w:eastAsia="Times New Roman" w:hAnsi="Consolas" w:cs="Times New Roman"/>
@@ -6501,7 +5736,6 @@
         </w:rPr>
         <w:t>AggregatedRow</w:t>
       </w:r>
-      <w:proofErr w:type="spellEnd"/>
       <w:r>
         <w:rPr>
           <w:rFonts w:ascii="Consolas" w:eastAsia="Times New Roman" w:hAnsi="Consolas" w:cs="Times New Roman"/>
@@ -6718,7 +5952,6 @@
         </w:rPr>
         <w:t xml:space="preserve"> </w:t>
       </w:r>
-      <w:proofErr w:type="spellStart"/>
       <w:r>
         <w:rPr>
           <w:rFonts w:ascii="Consolas" w:eastAsia="Times New Roman" w:hAnsi="Consolas" w:cs="Times New Roman"/>
@@ -6731,7 +5964,6 @@
         </w:rPr>
         <w:t>i</w:t>
       </w:r>
-      <w:proofErr w:type="spellEnd"/>
       <w:r>
         <w:rPr>
           <w:rFonts w:ascii="Consolas" w:eastAsia="Times New Roman" w:hAnsi="Consolas" w:cs="Times New Roman"/>
@@ -6792,7 +6024,6 @@
         </w:rPr>
         <w:t xml:space="preserve">; </w:t>
       </w:r>
-      <w:proofErr w:type="spellStart"/>
       <w:r>
         <w:rPr>
           <w:rFonts w:ascii="Consolas" w:eastAsia="Times New Roman" w:hAnsi="Consolas" w:cs="Times New Roman"/>
@@ -6805,7 +6036,6 @@
         </w:rPr>
         <w:t>i</w:t>
       </w:r>
-      <w:proofErr w:type="spellEnd"/>
       <w:r>
         <w:rPr>
           <w:rFonts w:ascii="Consolas" w:eastAsia="Times New Roman" w:hAnsi="Consolas" w:cs="Times New Roman"/>
@@ -6842,7 +6072,6 @@
         </w:rPr>
         <w:t xml:space="preserve"> </w:t>
       </w:r>
-      <w:proofErr w:type="spellStart"/>
       <w:r>
         <w:rPr>
           <w:rFonts w:ascii="Consolas" w:eastAsia="Times New Roman" w:hAnsi="Consolas" w:cs="Times New Roman"/>
@@ -6879,7 +6108,6 @@
         </w:rPr>
         <w:t>size</w:t>
       </w:r>
-      <w:proofErr w:type="spellEnd"/>
       <w:r>
         <w:rPr>
           <w:rFonts w:ascii="Consolas" w:eastAsia="Times New Roman" w:hAnsi="Consolas" w:cs="Times New Roman"/>
@@ -6892,7 +6120,6 @@
         </w:rPr>
         <w:t xml:space="preserve">(); </w:t>
       </w:r>
-      <w:proofErr w:type="spellStart"/>
       <w:r>
         <w:rPr>
           <w:rFonts w:ascii="Consolas" w:eastAsia="Times New Roman" w:hAnsi="Consolas" w:cs="Times New Roman"/>
@@ -6905,7 +6132,6 @@
         </w:rPr>
         <w:t>i</w:t>
       </w:r>
-      <w:proofErr w:type="spellEnd"/>
       <w:r>
         <w:rPr>
           <w:rFonts w:ascii="Consolas" w:eastAsia="Times New Roman" w:hAnsi="Consolas" w:cs="Times New Roman"/>
@@ -7006,7 +6232,6 @@
         </w:rPr>
         <w:t xml:space="preserve"> </w:t>
       </w:r>
-      <w:proofErr w:type="spellStart"/>
       <w:r>
         <w:rPr>
           <w:rFonts w:ascii="Consolas" w:eastAsia="Times New Roman" w:hAnsi="Consolas" w:cs="Times New Roman"/>
@@ -7019,7 +6244,6 @@
         </w:rPr>
         <w:t>row</w:t>
       </w:r>
-      <w:proofErr w:type="spellEnd"/>
       <w:r>
         <w:rPr>
           <w:rFonts w:ascii="Consolas" w:eastAsia="Times New Roman" w:hAnsi="Consolas" w:cs="Times New Roman"/>
@@ -7132,7 +6356,6 @@
         </w:rPr>
         <w:t xml:space="preserve"> (</w:t>
       </w:r>
-      <w:proofErr w:type="spellStart"/>
       <w:r>
         <w:rPr>
           <w:rFonts w:ascii="Consolas" w:eastAsia="Times New Roman" w:hAnsi="Consolas" w:cs="Times New Roman"/>
@@ -7169,7 +6392,6 @@
         </w:rPr>
         <w:t>get</w:t>
       </w:r>
-      <w:proofErr w:type="spellEnd"/>
       <w:r>
         <w:rPr>
           <w:rFonts w:ascii="Consolas" w:eastAsia="Times New Roman" w:hAnsi="Consolas" w:cs="Times New Roman"/>
@@ -7182,7 +6404,6 @@
         </w:rPr>
         <w:t>(</w:t>
       </w:r>
-      <w:proofErr w:type="spellStart"/>
       <w:r>
         <w:rPr>
           <w:rFonts w:ascii="Consolas" w:eastAsia="Times New Roman" w:hAnsi="Consolas" w:cs="Times New Roman"/>
@@ -7195,7 +6416,6 @@
         </w:rPr>
         <w:t>i</w:t>
       </w:r>
-      <w:proofErr w:type="spellEnd"/>
       <w:r>
         <w:rPr>
           <w:rFonts w:ascii="Consolas" w:eastAsia="Times New Roman" w:hAnsi="Consolas" w:cs="Times New Roman"/>
@@ -7256,7 +6476,6 @@
         </w:rPr>
         <w:t xml:space="preserve"> </w:t>
       </w:r>
-      <w:proofErr w:type="spellStart"/>
       <w:r>
         <w:rPr>
           <w:rFonts w:ascii="Consolas" w:eastAsia="Times New Roman" w:hAnsi="Consolas" w:cs="Times New Roman"/>
@@ -7293,7 +6512,6 @@
         </w:rPr>
         <w:t>brand</w:t>
       </w:r>
-      <w:proofErr w:type="spellEnd"/>
       <w:r>
         <w:rPr>
           <w:rFonts w:ascii="Consolas" w:eastAsia="Times New Roman" w:hAnsi="Consolas" w:cs="Times New Roman"/>
@@ -7358,7 +6576,6 @@
         </w:rPr>
         <w:t>(</w:t>
       </w:r>
-      <w:proofErr w:type="spellStart"/>
       <w:r>
         <w:rPr>
           <w:rFonts w:ascii="Consolas" w:eastAsia="Times New Roman" w:hAnsi="Consolas" w:cs="Times New Roman"/>
@@ -7395,7 +6612,6 @@
         </w:rPr>
         <w:t>get</w:t>
       </w:r>
-      <w:proofErr w:type="spellEnd"/>
       <w:r>
         <w:rPr>
           <w:rFonts w:ascii="Consolas" w:eastAsia="Times New Roman" w:hAnsi="Consolas" w:cs="Times New Roman"/>
@@ -7408,7 +6624,6 @@
         </w:rPr>
         <w:t>(</w:t>
       </w:r>
-      <w:proofErr w:type="spellStart"/>
       <w:r>
         <w:rPr>
           <w:rFonts w:ascii="Consolas" w:eastAsia="Times New Roman" w:hAnsi="Consolas" w:cs="Times New Roman"/>
@@ -7421,7 +6636,6 @@
         </w:rPr>
         <w:t>i</w:t>
       </w:r>
-      <w:proofErr w:type="spellEnd"/>
       <w:r>
         <w:rPr>
           <w:rFonts w:ascii="Consolas" w:eastAsia="Times New Roman" w:hAnsi="Consolas" w:cs="Times New Roman"/>
@@ -7482,7 +6696,6 @@
         </w:rPr>
         <w:t xml:space="preserve"> </w:t>
       </w:r>
-      <w:proofErr w:type="spellStart"/>
       <w:r>
         <w:rPr>
           <w:rFonts w:ascii="Consolas" w:eastAsia="Times New Roman" w:hAnsi="Consolas" w:cs="Times New Roman"/>
@@ -7519,7 +6732,6 @@
         </w:rPr>
         <w:t>hp</w:t>
       </w:r>
-      <w:proofErr w:type="spellEnd"/>
       <w:r>
         <w:rPr>
           <w:rFonts w:ascii="Consolas" w:eastAsia="Times New Roman" w:hAnsi="Consolas" w:cs="Times New Roman"/>
@@ -7560,7 +6772,6 @@
         </w:rPr>
         <w:t xml:space="preserve">                        </w:t>
       </w:r>
-      <w:proofErr w:type="spellStart"/>
       <w:r>
         <w:rPr>
           <w:rFonts w:ascii="Consolas" w:eastAsia="Times New Roman" w:hAnsi="Consolas" w:cs="Times New Roman"/>
@@ -7597,7 +6808,6 @@
         </w:rPr>
         <w:t>get</w:t>
       </w:r>
-      <w:proofErr w:type="spellEnd"/>
       <w:r>
         <w:rPr>
           <w:rFonts w:ascii="Consolas" w:eastAsia="Times New Roman" w:hAnsi="Consolas" w:cs="Times New Roman"/>
@@ -7610,7 +6820,6 @@
         </w:rPr>
         <w:t>(</w:t>
       </w:r>
-      <w:proofErr w:type="spellStart"/>
       <w:r>
         <w:rPr>
           <w:rFonts w:ascii="Consolas" w:eastAsia="Times New Roman" w:hAnsi="Consolas" w:cs="Times New Roman"/>
@@ -7623,7 +6832,6 @@
         </w:rPr>
         <w:t>i</w:t>
       </w:r>
-      <w:proofErr w:type="spellEnd"/>
       <w:r>
         <w:rPr>
           <w:rFonts w:ascii="Consolas" w:eastAsia="Times New Roman" w:hAnsi="Consolas" w:cs="Times New Roman"/>
@@ -7636,7 +6844,6 @@
         </w:rPr>
         <w:t>).</w:t>
       </w:r>
-      <w:proofErr w:type="spellStart"/>
       <w:r>
         <w:rPr>
           <w:rFonts w:ascii="Consolas" w:eastAsia="Times New Roman" w:hAnsi="Consolas" w:cs="Times New Roman"/>
@@ -7649,7 +6856,6 @@
         </w:rPr>
         <w:t>modell</w:t>
       </w:r>
-      <w:proofErr w:type="spellEnd"/>
       <w:r>
         <w:rPr>
           <w:rFonts w:ascii="Consolas" w:eastAsia="Times New Roman" w:hAnsi="Consolas" w:cs="Times New Roman"/>
@@ -7686,7 +6892,6 @@
         </w:rPr>
         <w:t xml:space="preserve"> </w:t>
       </w:r>
-      <w:proofErr w:type="spellStart"/>
       <w:r>
         <w:rPr>
           <w:rFonts w:ascii="Consolas" w:eastAsia="Times New Roman" w:hAnsi="Consolas" w:cs="Times New Roman"/>
@@ -7723,7 +6928,6 @@
         </w:rPr>
         <w:t>modell</w:t>
       </w:r>
-      <w:proofErr w:type="spellEnd"/>
       <w:r>
         <w:rPr>
           <w:rFonts w:ascii="Consolas" w:eastAsia="Times New Roman" w:hAnsi="Consolas" w:cs="Times New Roman"/>
@@ -7764,7 +6968,6 @@
         </w:rPr>
         <w:t xml:space="preserve">                        </w:t>
       </w:r>
-      <w:proofErr w:type="spellStart"/>
       <w:r>
         <w:rPr>
           <w:rFonts w:ascii="Consolas" w:eastAsia="Times New Roman" w:hAnsi="Consolas" w:cs="Times New Roman"/>
@@ -7801,7 +7004,6 @@
         </w:rPr>
         <w:t>get</w:t>
       </w:r>
-      <w:proofErr w:type="spellEnd"/>
       <w:r>
         <w:rPr>
           <w:rFonts w:ascii="Consolas" w:eastAsia="Times New Roman" w:hAnsi="Consolas" w:cs="Times New Roman"/>
@@ -7814,7 +7016,6 @@
         </w:rPr>
         <w:t>(</w:t>
       </w:r>
-      <w:proofErr w:type="spellStart"/>
       <w:r>
         <w:rPr>
           <w:rFonts w:ascii="Consolas" w:eastAsia="Times New Roman" w:hAnsi="Consolas" w:cs="Times New Roman"/>
@@ -7827,7 +7028,6 @@
         </w:rPr>
         <w:t>i</w:t>
       </w:r>
-      <w:proofErr w:type="spellEnd"/>
       <w:r>
         <w:rPr>
           <w:rFonts w:ascii="Consolas" w:eastAsia="Times New Roman" w:hAnsi="Consolas" w:cs="Times New Roman"/>
@@ -7888,7 +7088,6 @@
         </w:rPr>
         <w:t xml:space="preserve"> </w:t>
       </w:r>
-      <w:proofErr w:type="spellStart"/>
       <w:r>
         <w:rPr>
           <w:rFonts w:ascii="Consolas" w:eastAsia="Times New Roman" w:hAnsi="Consolas" w:cs="Times New Roman"/>
@@ -7925,7 +7124,6 @@
         </w:rPr>
         <w:t>hp</w:t>
       </w:r>
-      <w:proofErr w:type="spellEnd"/>
       <w:r>
         <w:rPr>
           <w:rFonts w:ascii="Consolas" w:eastAsia="Times New Roman" w:hAnsi="Consolas" w:cs="Times New Roman"/>
@@ -8102,7 +7300,6 @@
         </w:rPr>
         <w:t xml:space="preserve"> </w:t>
       </w:r>
-      <w:proofErr w:type="spellStart"/>
       <w:r>
         <w:rPr>
           <w:rFonts w:ascii="Consolas" w:eastAsia="Times New Roman" w:hAnsi="Consolas" w:cs="Times New Roman"/>
@@ -8115,7 +7312,6 @@
         </w:rPr>
         <w:t>aggregatedRows</w:t>
       </w:r>
-      <w:proofErr w:type="spellEnd"/>
       <w:r>
         <w:rPr>
           <w:rFonts w:ascii="Consolas" w:eastAsia="Times New Roman" w:hAnsi="Consolas" w:cs="Times New Roman"/>
@@ -8224,7 +7420,6 @@
         </w:rPr>
         <w:t xml:space="preserve"> </w:t>
       </w:r>
-      <w:proofErr w:type="spellStart"/>
       <w:r>
         <w:rPr>
           <w:rFonts w:ascii="Consolas" w:eastAsia="Times New Roman" w:hAnsi="Consolas" w:cs="Times New Roman"/>
@@ -8237,7 +7432,6 @@
         </w:rPr>
         <w:t>ArrayList</w:t>
       </w:r>
-      <w:proofErr w:type="spellEnd"/>
       <w:r>
         <w:rPr>
           <w:rFonts w:ascii="Consolas" w:eastAsia="Times New Roman" w:hAnsi="Consolas" w:cs="Times New Roman"/>
@@ -8274,7 +7468,6 @@
         </w:rPr>
         <w:t xml:space="preserve">&gt; </w:t>
       </w:r>
-      <w:proofErr w:type="spellStart"/>
       <w:r>
         <w:rPr>
           <w:rFonts w:ascii="Consolas" w:eastAsia="Times New Roman" w:hAnsi="Consolas" w:cs="Times New Roman"/>
@@ -8287,7 +7480,6 @@
         </w:rPr>
         <w:t>getBrands</w:t>
       </w:r>
-      <w:proofErr w:type="spellEnd"/>
       <w:r>
         <w:rPr>
           <w:rFonts w:ascii="Consolas" w:eastAsia="Times New Roman" w:hAnsi="Consolas" w:cs="Times New Roman"/>
@@ -8300,7 +7492,6 @@
         </w:rPr>
         <w:t>(</w:t>
       </w:r>
-      <w:proofErr w:type="spellStart"/>
       <w:r>
         <w:rPr>
           <w:rFonts w:ascii="Consolas" w:eastAsia="Times New Roman" w:hAnsi="Consolas" w:cs="Times New Roman"/>
@@ -8313,7 +7504,6 @@
         </w:rPr>
         <w:t>ArrayList</w:t>
       </w:r>
-      <w:proofErr w:type="spellEnd"/>
       <w:r>
         <w:rPr>
           <w:rFonts w:ascii="Consolas" w:eastAsia="Times New Roman" w:hAnsi="Consolas" w:cs="Times New Roman"/>
@@ -8402,7 +7592,6 @@
         </w:rPr>
         <w:t xml:space="preserve">        </w:t>
       </w:r>
-      <w:proofErr w:type="spellStart"/>
       <w:r>
         <w:rPr>
           <w:rFonts w:ascii="Consolas" w:eastAsia="Times New Roman" w:hAnsi="Consolas" w:cs="Times New Roman"/>
@@ -8415,7 +7604,6 @@
         </w:rPr>
         <w:t>ArrayList</w:t>
       </w:r>
-      <w:proofErr w:type="spellEnd"/>
       <w:r>
         <w:rPr>
           <w:rFonts w:ascii="Consolas" w:eastAsia="Times New Roman" w:hAnsi="Consolas" w:cs="Times New Roman"/>
@@ -8524,7 +7712,6 @@
         </w:rPr>
         <w:t xml:space="preserve"> </w:t>
       </w:r>
-      <w:proofErr w:type="spellStart"/>
       <w:r>
         <w:rPr>
           <w:rFonts w:ascii="Consolas" w:eastAsia="Times New Roman" w:hAnsi="Consolas" w:cs="Times New Roman"/>
@@ -8537,7 +7724,6 @@
         </w:rPr>
         <w:t>ArrayList</w:t>
       </w:r>
-      <w:proofErr w:type="spellEnd"/>
       <w:r>
         <w:rPr>
           <w:rFonts w:ascii="Consolas" w:eastAsia="Times New Roman" w:hAnsi="Consolas" w:cs="Times New Roman"/>
@@ -8626,7 +7812,6 @@
         </w:rPr>
         <w:t xml:space="preserve"> </w:t>
       </w:r>
-      <w:proofErr w:type="spellStart"/>
       <w:r>
         <w:rPr>
           <w:rFonts w:ascii="Consolas" w:eastAsia="Times New Roman" w:hAnsi="Consolas" w:cs="Times New Roman"/>
@@ -8639,7 +7824,6 @@
         </w:rPr>
         <w:t>row</w:t>
       </w:r>
-      <w:proofErr w:type="spellEnd"/>
       <w:r>
         <w:rPr>
           <w:rFonts w:ascii="Consolas" w:eastAsia="Times New Roman" w:hAnsi="Consolas" w:cs="Times New Roman"/>
@@ -8752,7 +7936,6 @@
         </w:rPr>
         <w:t>(</w:t>
       </w:r>
-      <w:proofErr w:type="spellStart"/>
       <w:r>
         <w:rPr>
           <w:rFonts w:ascii="Consolas" w:eastAsia="Times New Roman" w:hAnsi="Consolas" w:cs="Times New Roman"/>
@@ -8789,7 +7972,6 @@
         </w:rPr>
         <w:t>contains</w:t>
       </w:r>
-      <w:proofErr w:type="spellEnd"/>
       <w:r>
         <w:rPr>
           <w:rFonts w:ascii="Consolas" w:eastAsia="Times New Roman" w:hAnsi="Consolas" w:cs="Times New Roman"/>
@@ -8802,7 +7984,6 @@
         </w:rPr>
         <w:t>(</w:t>
       </w:r>
-      <w:proofErr w:type="spellStart"/>
       <w:r>
         <w:rPr>
           <w:rFonts w:ascii="Consolas" w:eastAsia="Times New Roman" w:hAnsi="Consolas" w:cs="Times New Roman"/>
@@ -8839,7 +8020,6 @@
         </w:rPr>
         <w:t>brand</w:t>
       </w:r>
-      <w:proofErr w:type="spellEnd"/>
       <w:r>
         <w:rPr>
           <w:rFonts w:ascii="Consolas" w:eastAsia="Times New Roman" w:hAnsi="Consolas" w:cs="Times New Roman"/>
@@ -8928,7 +8108,6 @@
         </w:rPr>
         <w:t xml:space="preserve">                </w:t>
       </w:r>
-      <w:proofErr w:type="spellStart"/>
       <w:r>
         <w:rPr>
           <w:rFonts w:ascii="Consolas" w:eastAsia="Times New Roman" w:hAnsi="Consolas" w:cs="Times New Roman"/>
@@ -8965,7 +8144,6 @@
         </w:rPr>
         <w:t>add</w:t>
       </w:r>
-      <w:proofErr w:type="spellEnd"/>
       <w:r>
         <w:rPr>
           <w:rFonts w:ascii="Consolas" w:eastAsia="Times New Roman" w:hAnsi="Consolas" w:cs="Times New Roman"/>
@@ -8978,7 +8156,6 @@
         </w:rPr>
         <w:t>(</w:t>
       </w:r>
-      <w:proofErr w:type="spellStart"/>
       <w:r>
         <w:rPr>
           <w:rFonts w:ascii="Consolas" w:eastAsia="Times New Roman" w:hAnsi="Consolas" w:cs="Times New Roman"/>
@@ -9015,7 +8192,6 @@
         </w:rPr>
         <w:t>brand</w:t>
       </w:r>
-      <w:proofErr w:type="spellEnd"/>
       <w:r>
         <w:rPr>
           <w:rFonts w:ascii="Consolas" w:eastAsia="Times New Roman" w:hAnsi="Consolas" w:cs="Times New Roman"/>
@@ -9401,7 +8577,6 @@
         </w:rPr>
         <w:t xml:space="preserve"> </w:t>
       </w:r>
-      <w:proofErr w:type="spellStart"/>
       <w:r>
         <w:rPr>
           <w:rFonts w:ascii="Consolas" w:eastAsia="Times New Roman" w:hAnsi="Consolas" w:cs="Times New Roman"/>
@@ -9414,7 +8589,6 @@
         </w:rPr>
         <w:t>ArrayList</w:t>
       </w:r>
-      <w:proofErr w:type="spellEnd"/>
       <w:r>
         <w:rPr>
           <w:rFonts w:ascii="Consolas" w:eastAsia="Times New Roman" w:hAnsi="Consolas" w:cs="Times New Roman"/>
@@ -9427,7 +8601,6 @@
         </w:rPr>
         <w:t>&lt;</w:t>
       </w:r>
-      <w:proofErr w:type="spellStart"/>
       <w:r>
         <w:rPr>
           <w:rFonts w:ascii="Consolas" w:eastAsia="Times New Roman" w:hAnsi="Consolas" w:cs="Times New Roman"/>
@@ -9440,7 +8613,6 @@
         </w:rPr>
         <w:t>AggregatedRow</w:t>
       </w:r>
-      <w:proofErr w:type="spellEnd"/>
       <w:r>
         <w:rPr>
           <w:rFonts w:ascii="Consolas" w:eastAsia="Times New Roman" w:hAnsi="Consolas" w:cs="Times New Roman"/>
@@ -9453,7 +8625,6 @@
         </w:rPr>
         <w:t xml:space="preserve">&gt; </w:t>
       </w:r>
-      <w:proofErr w:type="spellStart"/>
       <w:r>
         <w:rPr>
           <w:rFonts w:ascii="Consolas" w:eastAsia="Times New Roman" w:hAnsi="Consolas" w:cs="Times New Roman"/>
@@ -9466,7 +8637,6 @@
         </w:rPr>
         <w:t>mergeSort</w:t>
       </w:r>
-      <w:proofErr w:type="spellEnd"/>
       <w:r>
         <w:rPr>
           <w:rFonts w:ascii="Consolas" w:eastAsia="Times New Roman" w:hAnsi="Consolas" w:cs="Times New Roman"/>
@@ -9479,7 +8649,6 @@
         </w:rPr>
         <w:t>(</w:t>
       </w:r>
-      <w:proofErr w:type="spellStart"/>
       <w:r>
         <w:rPr>
           <w:rFonts w:ascii="Consolas" w:eastAsia="Times New Roman" w:hAnsi="Consolas" w:cs="Times New Roman"/>
@@ -9492,7 +8661,6 @@
         </w:rPr>
         <w:t>ArrayList</w:t>
       </w:r>
-      <w:proofErr w:type="spellEnd"/>
       <w:r>
         <w:rPr>
           <w:rFonts w:ascii="Consolas" w:eastAsia="Times New Roman" w:hAnsi="Consolas" w:cs="Times New Roman"/>
@@ -9505,7 +8673,6 @@
         </w:rPr>
         <w:t>&lt;</w:t>
       </w:r>
-      <w:proofErr w:type="spellStart"/>
       <w:r>
         <w:rPr>
           <w:rFonts w:ascii="Consolas" w:eastAsia="Times New Roman" w:hAnsi="Consolas" w:cs="Times New Roman"/>
@@ -9518,7 +8685,6 @@
         </w:rPr>
         <w:t>AggregatedRow</w:t>
       </w:r>
-      <w:proofErr w:type="spellEnd"/>
       <w:r>
         <w:rPr>
           <w:rFonts w:ascii="Consolas" w:eastAsia="Times New Roman" w:hAnsi="Consolas" w:cs="Times New Roman"/>
@@ -9655,7 +8821,6 @@
         </w:rPr>
         <w:t xml:space="preserve"> </w:t>
       </w:r>
-      <w:proofErr w:type="spellStart"/>
       <w:r>
         <w:rPr>
           <w:rFonts w:ascii="Consolas" w:eastAsia="Times New Roman" w:hAnsi="Consolas" w:cs="Times New Roman"/>
@@ -9692,7 +8857,6 @@
         </w:rPr>
         <w:t>size</w:t>
       </w:r>
-      <w:proofErr w:type="spellEnd"/>
       <w:r>
         <w:rPr>
           <w:rFonts w:ascii="Consolas" w:eastAsia="Times New Roman" w:hAnsi="Consolas" w:cs="Times New Roman"/>
@@ -10013,7 +9177,6 @@
         </w:rPr>
         <w:t xml:space="preserve"> </w:t>
       </w:r>
-      <w:proofErr w:type="spellStart"/>
       <w:r>
         <w:rPr>
           <w:rFonts w:ascii="Consolas" w:eastAsia="Times New Roman" w:hAnsi="Consolas" w:cs="Times New Roman"/>
@@ -10026,7 +9189,6 @@
         </w:rPr>
         <w:t>middleIndex</w:t>
       </w:r>
-      <w:proofErr w:type="spellEnd"/>
       <w:r>
         <w:rPr>
           <w:rFonts w:ascii="Consolas" w:eastAsia="Times New Roman" w:hAnsi="Consolas" w:cs="Times New Roman"/>
@@ -10163,7 +9325,6 @@
         </w:rPr>
         <w:t xml:space="preserve">        </w:t>
       </w:r>
-      <w:proofErr w:type="spellStart"/>
       <w:r>
         <w:rPr>
           <w:rFonts w:ascii="Consolas" w:eastAsia="Times New Roman" w:hAnsi="Consolas" w:cs="Times New Roman"/>
@@ -10176,7 +9337,6 @@
         </w:rPr>
         <w:t>ArrayList</w:t>
       </w:r>
-      <w:proofErr w:type="spellEnd"/>
       <w:r>
         <w:rPr>
           <w:rFonts w:ascii="Consolas" w:eastAsia="Times New Roman" w:hAnsi="Consolas" w:cs="Times New Roman"/>
@@ -10189,7 +9349,6 @@
         </w:rPr>
         <w:t>&lt;</w:t>
       </w:r>
-      <w:proofErr w:type="spellStart"/>
       <w:r>
         <w:rPr>
           <w:rFonts w:ascii="Consolas" w:eastAsia="Times New Roman" w:hAnsi="Consolas" w:cs="Times New Roman"/>
@@ -10202,7 +9361,6 @@
         </w:rPr>
         <w:t>AggregatedRow</w:t>
       </w:r>
-      <w:proofErr w:type="spellEnd"/>
       <w:r>
         <w:rPr>
           <w:rFonts w:ascii="Consolas" w:eastAsia="Times New Roman" w:hAnsi="Consolas" w:cs="Times New Roman"/>
@@ -10215,7 +9373,6 @@
         </w:rPr>
         <w:t xml:space="preserve">&gt; </w:t>
       </w:r>
-      <w:proofErr w:type="spellStart"/>
       <w:r>
         <w:rPr>
           <w:rFonts w:ascii="Consolas" w:eastAsia="Times New Roman" w:hAnsi="Consolas" w:cs="Times New Roman"/>
@@ -10228,7 +9385,6 @@
         </w:rPr>
         <w:t>leftSide</w:t>
       </w:r>
-      <w:proofErr w:type="spellEnd"/>
       <w:r>
         <w:rPr>
           <w:rFonts w:ascii="Consolas" w:eastAsia="Times New Roman" w:hAnsi="Consolas" w:cs="Times New Roman"/>
@@ -10289,7 +9445,6 @@
         </w:rPr>
         <w:t xml:space="preserve"> </w:t>
       </w:r>
-      <w:proofErr w:type="spellStart"/>
       <w:r>
         <w:rPr>
           <w:rFonts w:ascii="Consolas" w:eastAsia="Times New Roman" w:hAnsi="Consolas" w:cs="Times New Roman"/>
@@ -10302,7 +9457,6 @@
         </w:rPr>
         <w:t>ArrayList</w:t>
       </w:r>
-      <w:proofErr w:type="spellEnd"/>
       <w:r>
         <w:rPr>
           <w:rFonts w:ascii="Consolas" w:eastAsia="Times New Roman" w:hAnsi="Consolas" w:cs="Times New Roman"/>
@@ -10315,7 +9469,6 @@
         </w:rPr>
         <w:t>&lt;&gt;(</w:t>
       </w:r>
-      <w:proofErr w:type="spellStart"/>
       <w:r>
         <w:rPr>
           <w:rFonts w:ascii="Consolas" w:eastAsia="Times New Roman" w:hAnsi="Consolas" w:cs="Times New Roman"/>
@@ -10352,7 +9505,6 @@
         </w:rPr>
         <w:t>subList</w:t>
       </w:r>
-      <w:proofErr w:type="spellEnd"/>
       <w:r>
         <w:rPr>
           <w:rFonts w:ascii="Consolas" w:eastAsia="Times New Roman" w:hAnsi="Consolas" w:cs="Times New Roman"/>
@@ -10389,7 +9541,6 @@
         </w:rPr>
         <w:t xml:space="preserve">, </w:t>
       </w:r>
-      <w:proofErr w:type="spellStart"/>
       <w:r>
         <w:rPr>
           <w:rFonts w:ascii="Consolas" w:eastAsia="Times New Roman" w:hAnsi="Consolas" w:cs="Times New Roman"/>
@@ -10402,7 +9553,6 @@
         </w:rPr>
         <w:t>middleIndex</w:t>
       </w:r>
-      <w:proofErr w:type="spellEnd"/>
       <w:r>
         <w:rPr>
           <w:rFonts w:ascii="Consolas" w:eastAsia="Times New Roman" w:hAnsi="Consolas" w:cs="Times New Roman"/>
@@ -10443,7 +9593,6 @@
         </w:rPr>
         <w:t xml:space="preserve">        </w:t>
       </w:r>
-      <w:proofErr w:type="spellStart"/>
       <w:r>
         <w:rPr>
           <w:rFonts w:ascii="Consolas" w:eastAsia="Times New Roman" w:hAnsi="Consolas" w:cs="Times New Roman"/>
@@ -10456,7 +9605,6 @@
         </w:rPr>
         <w:t>ArrayList</w:t>
       </w:r>
-      <w:proofErr w:type="spellEnd"/>
       <w:r>
         <w:rPr>
           <w:rFonts w:ascii="Consolas" w:eastAsia="Times New Roman" w:hAnsi="Consolas" w:cs="Times New Roman"/>
@@ -10469,7 +9617,6 @@
         </w:rPr>
         <w:t>&lt;</w:t>
       </w:r>
-      <w:proofErr w:type="spellStart"/>
       <w:r>
         <w:rPr>
           <w:rFonts w:ascii="Consolas" w:eastAsia="Times New Roman" w:hAnsi="Consolas" w:cs="Times New Roman"/>
@@ -10482,7 +9629,6 @@
         </w:rPr>
         <w:t>AggregatedRow</w:t>
       </w:r>
-      <w:proofErr w:type="spellEnd"/>
       <w:r>
         <w:rPr>
           <w:rFonts w:ascii="Consolas" w:eastAsia="Times New Roman" w:hAnsi="Consolas" w:cs="Times New Roman"/>
@@ -10495,7 +9641,6 @@
         </w:rPr>
         <w:t xml:space="preserve">&gt; </w:t>
       </w:r>
-      <w:proofErr w:type="spellStart"/>
       <w:r>
         <w:rPr>
           <w:rFonts w:ascii="Consolas" w:eastAsia="Times New Roman" w:hAnsi="Consolas" w:cs="Times New Roman"/>
@@ -10508,7 +9653,6 @@
         </w:rPr>
         <w:t>rightSide</w:t>
       </w:r>
-      <w:proofErr w:type="spellEnd"/>
       <w:r>
         <w:rPr>
           <w:rFonts w:ascii="Consolas" w:eastAsia="Times New Roman" w:hAnsi="Consolas" w:cs="Times New Roman"/>
@@ -10569,7 +9713,6 @@
         </w:rPr>
         <w:t xml:space="preserve"> </w:t>
       </w:r>
-      <w:proofErr w:type="spellStart"/>
       <w:r>
         <w:rPr>
           <w:rFonts w:ascii="Consolas" w:eastAsia="Times New Roman" w:hAnsi="Consolas" w:cs="Times New Roman"/>
@@ -10582,7 +9725,6 @@
         </w:rPr>
         <w:t>ArrayList</w:t>
       </w:r>
-      <w:proofErr w:type="spellEnd"/>
       <w:r>
         <w:rPr>
           <w:rFonts w:ascii="Consolas" w:eastAsia="Times New Roman" w:hAnsi="Consolas" w:cs="Times New Roman"/>
@@ -10595,7 +9737,6 @@
         </w:rPr>
         <w:t>&lt;&gt;(</w:t>
       </w:r>
-      <w:proofErr w:type="spellStart"/>
       <w:r>
         <w:rPr>
           <w:rFonts w:ascii="Consolas" w:eastAsia="Times New Roman" w:hAnsi="Consolas" w:cs="Times New Roman"/>
@@ -10632,7 +9773,6 @@
         </w:rPr>
         <w:t>subList</w:t>
       </w:r>
-      <w:proofErr w:type="spellEnd"/>
       <w:r>
         <w:rPr>
           <w:rFonts w:ascii="Consolas" w:eastAsia="Times New Roman" w:hAnsi="Consolas" w:cs="Times New Roman"/>
@@ -10645,7 +9785,6 @@
         </w:rPr>
         <w:t>(</w:t>
       </w:r>
-      <w:proofErr w:type="spellStart"/>
       <w:r>
         <w:rPr>
           <w:rFonts w:ascii="Consolas" w:eastAsia="Times New Roman" w:hAnsi="Consolas" w:cs="Times New Roman"/>
@@ -10658,7 +9797,6 @@
         </w:rPr>
         <w:t>middleIndex</w:t>
       </w:r>
-      <w:proofErr w:type="spellEnd"/>
       <w:r>
         <w:rPr>
           <w:rFonts w:ascii="Consolas" w:eastAsia="Times New Roman" w:hAnsi="Consolas" w:cs="Times New Roman"/>
@@ -10751,7 +9889,6 @@
         </w:rPr>
         <w:t xml:space="preserve">        </w:t>
       </w:r>
-      <w:proofErr w:type="spellStart"/>
       <w:r>
         <w:rPr>
           <w:rFonts w:ascii="Consolas" w:eastAsia="Times New Roman" w:hAnsi="Consolas" w:cs="Times New Roman"/>
@@ -10764,7 +9901,6 @@
         </w:rPr>
         <w:t>mergeSort</w:t>
       </w:r>
-      <w:proofErr w:type="spellEnd"/>
       <w:r>
         <w:rPr>
           <w:rFonts w:ascii="Consolas" w:eastAsia="Times New Roman" w:hAnsi="Consolas" w:cs="Times New Roman"/>
@@ -10777,7 +9913,6 @@
         </w:rPr>
         <w:t>(</w:t>
       </w:r>
-      <w:proofErr w:type="spellStart"/>
       <w:r>
         <w:rPr>
           <w:rFonts w:ascii="Consolas" w:eastAsia="Times New Roman" w:hAnsi="Consolas" w:cs="Times New Roman"/>
@@ -10790,7 +9925,6 @@
         </w:rPr>
         <w:t>leftSide</w:t>
       </w:r>
-      <w:proofErr w:type="spellEnd"/>
       <w:r>
         <w:rPr>
           <w:rFonts w:ascii="Consolas" w:eastAsia="Times New Roman" w:hAnsi="Consolas" w:cs="Times New Roman"/>
@@ -10831,7 +9965,6 @@
         </w:rPr>
         <w:t xml:space="preserve">        </w:t>
       </w:r>
-      <w:proofErr w:type="spellStart"/>
       <w:r>
         <w:rPr>
           <w:rFonts w:ascii="Consolas" w:eastAsia="Times New Roman" w:hAnsi="Consolas" w:cs="Times New Roman"/>
@@ -10844,7 +9977,6 @@
         </w:rPr>
         <w:t>mergeSort</w:t>
       </w:r>
-      <w:proofErr w:type="spellEnd"/>
       <w:r>
         <w:rPr>
           <w:rFonts w:ascii="Consolas" w:eastAsia="Times New Roman" w:hAnsi="Consolas" w:cs="Times New Roman"/>
@@ -10857,7 +9989,6 @@
         </w:rPr>
         <w:t>(</w:t>
       </w:r>
-      <w:proofErr w:type="spellStart"/>
       <w:r>
         <w:rPr>
           <w:rFonts w:ascii="Consolas" w:eastAsia="Times New Roman" w:hAnsi="Consolas" w:cs="Times New Roman"/>
@@ -10870,7 +10001,6 @@
         </w:rPr>
         <w:t>rightSide</w:t>
       </w:r>
-      <w:proofErr w:type="spellEnd"/>
       <w:r>
         <w:rPr>
           <w:rFonts w:ascii="Consolas" w:eastAsia="Times New Roman" w:hAnsi="Consolas" w:cs="Times New Roman"/>
@@ -10959,7 +10089,6 @@
         </w:rPr>
         <w:t xml:space="preserve">, </w:t>
       </w:r>
-      <w:proofErr w:type="spellStart"/>
       <w:r>
         <w:rPr>
           <w:rFonts w:ascii="Consolas" w:eastAsia="Times New Roman" w:hAnsi="Consolas" w:cs="Times New Roman"/>
@@ -10972,7 +10101,6 @@
         </w:rPr>
         <w:t>leftSide</w:t>
       </w:r>
-      <w:proofErr w:type="spellEnd"/>
       <w:r>
         <w:rPr>
           <w:rFonts w:ascii="Consolas" w:eastAsia="Times New Roman" w:hAnsi="Consolas" w:cs="Times New Roman"/>
@@ -10985,7 +10113,6 @@
         </w:rPr>
         <w:t xml:space="preserve">, </w:t>
       </w:r>
-      <w:proofErr w:type="spellStart"/>
       <w:r>
         <w:rPr>
           <w:rFonts w:ascii="Consolas" w:eastAsia="Times New Roman" w:hAnsi="Consolas" w:cs="Times New Roman"/>
@@ -10998,7 +10125,6 @@
         </w:rPr>
         <w:t>rightSide</w:t>
       </w:r>
-      <w:proofErr w:type="spellEnd"/>
       <w:r>
         <w:rPr>
           <w:rFonts w:ascii="Consolas" w:eastAsia="Times New Roman" w:hAnsi="Consolas" w:cs="Times New Roman"/>
@@ -11271,7 +10397,6 @@
         </w:rPr>
         <w:t>(</w:t>
       </w:r>
-      <w:proofErr w:type="spellStart"/>
       <w:r>
         <w:rPr>
           <w:rFonts w:ascii="Consolas" w:eastAsia="Times New Roman" w:hAnsi="Consolas" w:cs="Times New Roman"/>
@@ -11284,7 +10409,6 @@
         </w:rPr>
         <w:t>ArrayList</w:t>
       </w:r>
-      <w:proofErr w:type="spellEnd"/>
       <w:r>
         <w:rPr>
           <w:rFonts w:ascii="Consolas" w:eastAsia="Times New Roman" w:hAnsi="Consolas" w:cs="Times New Roman"/>
@@ -11297,7 +10421,6 @@
         </w:rPr>
         <w:t>&lt;</w:t>
       </w:r>
-      <w:proofErr w:type="spellStart"/>
       <w:r>
         <w:rPr>
           <w:rFonts w:ascii="Consolas" w:eastAsia="Times New Roman" w:hAnsi="Consolas" w:cs="Times New Roman"/>
@@ -11310,7 +10433,6 @@
         </w:rPr>
         <w:t>AggregatedRow</w:t>
       </w:r>
-      <w:proofErr w:type="spellEnd"/>
       <w:r>
         <w:rPr>
           <w:rFonts w:ascii="Consolas" w:eastAsia="Times New Roman" w:hAnsi="Consolas" w:cs="Times New Roman"/>
@@ -11347,7 +10469,6 @@
         </w:rPr>
         <w:t xml:space="preserve">, </w:t>
       </w:r>
-      <w:proofErr w:type="spellStart"/>
       <w:r>
         <w:rPr>
           <w:rFonts w:ascii="Consolas" w:eastAsia="Times New Roman" w:hAnsi="Consolas" w:cs="Times New Roman"/>
@@ -11360,7 +10481,6 @@
         </w:rPr>
         <w:t>ArrayList</w:t>
       </w:r>
-      <w:proofErr w:type="spellEnd"/>
       <w:r>
         <w:rPr>
           <w:rFonts w:ascii="Consolas" w:eastAsia="Times New Roman" w:hAnsi="Consolas" w:cs="Times New Roman"/>
@@ -11373,7 +10493,6 @@
         </w:rPr>
         <w:t>&lt;</w:t>
       </w:r>
-      <w:proofErr w:type="spellStart"/>
       <w:r>
         <w:rPr>
           <w:rFonts w:ascii="Consolas" w:eastAsia="Times New Roman" w:hAnsi="Consolas" w:cs="Times New Roman"/>
@@ -11386,7 +10505,6 @@
         </w:rPr>
         <w:t>AggregatedRow</w:t>
       </w:r>
-      <w:proofErr w:type="spellEnd"/>
       <w:r>
         <w:rPr>
           <w:rFonts w:ascii="Consolas" w:eastAsia="Times New Roman" w:hAnsi="Consolas" w:cs="Times New Roman"/>
@@ -11399,7 +10517,6 @@
         </w:rPr>
         <w:t xml:space="preserve">&gt; </w:t>
       </w:r>
-      <w:proofErr w:type="spellStart"/>
       <w:r>
         <w:rPr>
           <w:rFonts w:ascii="Consolas" w:eastAsia="Times New Roman" w:hAnsi="Consolas" w:cs="Times New Roman"/>
@@ -11412,7 +10529,6 @@
         </w:rPr>
         <w:t>leftSite</w:t>
       </w:r>
-      <w:proofErr w:type="spellEnd"/>
       <w:r>
         <w:rPr>
           <w:rFonts w:ascii="Consolas" w:eastAsia="Times New Roman" w:hAnsi="Consolas" w:cs="Times New Roman"/>
@@ -11425,7 +10541,6 @@
         </w:rPr>
         <w:t xml:space="preserve">, </w:t>
       </w:r>
-      <w:proofErr w:type="spellStart"/>
       <w:r>
         <w:rPr>
           <w:rFonts w:ascii="Consolas" w:eastAsia="Times New Roman" w:hAnsi="Consolas" w:cs="Times New Roman"/>
@@ -11438,7 +10553,6 @@
         </w:rPr>
         <w:t>ArrayList</w:t>
       </w:r>
-      <w:proofErr w:type="spellEnd"/>
       <w:r>
         <w:rPr>
           <w:rFonts w:ascii="Consolas" w:eastAsia="Times New Roman" w:hAnsi="Consolas" w:cs="Times New Roman"/>
@@ -11451,7 +10565,6 @@
         </w:rPr>
         <w:t>&lt;</w:t>
       </w:r>
-      <w:proofErr w:type="spellStart"/>
       <w:r>
         <w:rPr>
           <w:rFonts w:ascii="Consolas" w:eastAsia="Times New Roman" w:hAnsi="Consolas" w:cs="Times New Roman"/>
@@ -11464,7 +10577,6 @@
         </w:rPr>
         <w:t>AggregatedRow</w:t>
       </w:r>
-      <w:proofErr w:type="spellEnd"/>
       <w:r>
         <w:rPr>
           <w:rFonts w:ascii="Consolas" w:eastAsia="Times New Roman" w:hAnsi="Consolas" w:cs="Times New Roman"/>
@@ -11477,7 +10589,6 @@
         </w:rPr>
         <w:t xml:space="preserve">&gt; </w:t>
       </w:r>
-      <w:proofErr w:type="spellStart"/>
       <w:r>
         <w:rPr>
           <w:rFonts w:ascii="Consolas" w:eastAsia="Times New Roman" w:hAnsi="Consolas" w:cs="Times New Roman"/>
@@ -11490,7 +10601,6 @@
         </w:rPr>
         <w:t>rightSide</w:t>
       </w:r>
-      <w:proofErr w:type="spellEnd"/>
       <w:r>
         <w:rPr>
           <w:rFonts w:ascii="Consolas" w:eastAsia="Times New Roman" w:hAnsi="Consolas" w:cs="Times New Roman"/>
@@ -11555,7 +10665,6 @@
         </w:rPr>
         <w:t xml:space="preserve"> </w:t>
       </w:r>
-      <w:proofErr w:type="spellStart"/>
       <w:r>
         <w:rPr>
           <w:rFonts w:ascii="Consolas" w:eastAsia="Times New Roman" w:hAnsi="Consolas" w:cs="Times New Roman"/>
@@ -11568,7 +10677,6 @@
         </w:rPr>
         <w:t>leftIndex</w:t>
       </w:r>
-      <w:proofErr w:type="spellEnd"/>
       <w:r>
         <w:rPr>
           <w:rFonts w:ascii="Consolas" w:eastAsia="Times New Roman" w:hAnsi="Consolas" w:cs="Times New Roman"/>
@@ -11681,7 +10789,6 @@
         </w:rPr>
         <w:t xml:space="preserve"> </w:t>
       </w:r>
-      <w:proofErr w:type="spellStart"/>
       <w:r>
         <w:rPr>
           <w:rFonts w:ascii="Consolas" w:eastAsia="Times New Roman" w:hAnsi="Consolas" w:cs="Times New Roman"/>
@@ -11694,7 +10801,6 @@
         </w:rPr>
         <w:t>rightIndex</w:t>
       </w:r>
-      <w:proofErr w:type="spellEnd"/>
       <w:r>
         <w:rPr>
           <w:rFonts w:ascii="Consolas" w:eastAsia="Times New Roman" w:hAnsi="Consolas" w:cs="Times New Roman"/>
@@ -11931,7 +11037,6 @@
         </w:rPr>
         <w:t xml:space="preserve"> </w:t>
       </w:r>
-      <w:proofErr w:type="spellStart"/>
       <w:r>
         <w:rPr>
           <w:rFonts w:ascii="Consolas" w:eastAsia="Times New Roman" w:hAnsi="Consolas" w:cs="Times New Roman"/>
@@ -11944,7 +11049,6 @@
         </w:rPr>
         <w:t>leftSize</w:t>
       </w:r>
-      <w:proofErr w:type="spellEnd"/>
       <w:r>
         <w:rPr>
           <w:rFonts w:ascii="Consolas" w:eastAsia="Times New Roman" w:hAnsi="Consolas" w:cs="Times New Roman"/>
@@ -11981,7 +11085,6 @@
         </w:rPr>
         <w:t xml:space="preserve"> </w:t>
       </w:r>
-      <w:proofErr w:type="spellStart"/>
       <w:r>
         <w:rPr>
           <w:rFonts w:ascii="Consolas" w:eastAsia="Times New Roman" w:hAnsi="Consolas" w:cs="Times New Roman"/>
@@ -12018,7 +11121,6 @@
         </w:rPr>
         <w:t>size</w:t>
       </w:r>
-      <w:proofErr w:type="spellEnd"/>
       <w:r>
         <w:rPr>
           <w:rFonts w:ascii="Consolas" w:eastAsia="Times New Roman" w:hAnsi="Consolas" w:cs="Times New Roman"/>
@@ -12083,7 +11185,6 @@
         </w:rPr>
         <w:t xml:space="preserve"> </w:t>
       </w:r>
-      <w:proofErr w:type="spellStart"/>
       <w:r>
         <w:rPr>
           <w:rFonts w:ascii="Consolas" w:eastAsia="Times New Roman" w:hAnsi="Consolas" w:cs="Times New Roman"/>
@@ -12096,7 +11197,6 @@
         </w:rPr>
         <w:t>rightSize</w:t>
       </w:r>
-      <w:proofErr w:type="spellEnd"/>
       <w:r>
         <w:rPr>
           <w:rFonts w:ascii="Consolas" w:eastAsia="Times New Roman" w:hAnsi="Consolas" w:cs="Times New Roman"/>
@@ -12133,7 +11233,6 @@
         </w:rPr>
         <w:t xml:space="preserve"> </w:t>
       </w:r>
-      <w:proofErr w:type="spellStart"/>
       <w:r>
         <w:rPr>
           <w:rFonts w:ascii="Consolas" w:eastAsia="Times New Roman" w:hAnsi="Consolas" w:cs="Times New Roman"/>
@@ -12170,7 +11269,6 @@
         </w:rPr>
         <w:t>size</w:t>
       </w:r>
-      <w:proofErr w:type="spellEnd"/>
       <w:r>
         <w:rPr>
           <w:rFonts w:ascii="Consolas" w:eastAsia="Times New Roman" w:hAnsi="Consolas" w:cs="Times New Roman"/>
@@ -12263,7 +11361,6 @@
         </w:rPr>
         <w:t xml:space="preserve"> (</w:t>
       </w:r>
-      <w:proofErr w:type="spellStart"/>
       <w:r>
         <w:rPr>
           <w:rFonts w:ascii="Consolas" w:eastAsia="Times New Roman" w:hAnsi="Consolas" w:cs="Times New Roman"/>
@@ -12276,7 +11373,6 @@
         </w:rPr>
         <w:t>leftIndex</w:t>
       </w:r>
-      <w:proofErr w:type="spellEnd"/>
       <w:r>
         <w:rPr>
           <w:rFonts w:ascii="Consolas" w:eastAsia="Times New Roman" w:hAnsi="Consolas" w:cs="Times New Roman"/>
@@ -12313,7 +11409,6 @@
         </w:rPr>
         <w:t xml:space="preserve"> </w:t>
       </w:r>
-      <w:proofErr w:type="spellStart"/>
       <w:r>
         <w:rPr>
           <w:rFonts w:ascii="Consolas" w:eastAsia="Times New Roman" w:hAnsi="Consolas" w:cs="Times New Roman"/>
@@ -12326,7 +11421,6 @@
         </w:rPr>
         <w:t>leftSize</w:t>
       </w:r>
-      <w:proofErr w:type="spellEnd"/>
       <w:r>
         <w:rPr>
           <w:rFonts w:ascii="Consolas" w:eastAsia="Times New Roman" w:hAnsi="Consolas" w:cs="Times New Roman"/>
@@ -12363,7 +11457,6 @@
         </w:rPr>
         <w:t xml:space="preserve"> </w:t>
       </w:r>
-      <w:proofErr w:type="spellStart"/>
       <w:r>
         <w:rPr>
           <w:rFonts w:ascii="Consolas" w:eastAsia="Times New Roman" w:hAnsi="Consolas" w:cs="Times New Roman"/>
@@ -12376,7 +11469,6 @@
         </w:rPr>
         <w:t>rightIndex</w:t>
       </w:r>
-      <w:proofErr w:type="spellEnd"/>
       <w:r>
         <w:rPr>
           <w:rFonts w:ascii="Consolas" w:eastAsia="Times New Roman" w:hAnsi="Consolas" w:cs="Times New Roman"/>
@@ -12413,7 +11505,6 @@
         </w:rPr>
         <w:t xml:space="preserve"> </w:t>
       </w:r>
-      <w:proofErr w:type="spellStart"/>
       <w:r>
         <w:rPr>
           <w:rFonts w:ascii="Consolas" w:eastAsia="Times New Roman" w:hAnsi="Consolas" w:cs="Times New Roman"/>
@@ -12426,7 +11517,6 @@
         </w:rPr>
         <w:t>rightSize</w:t>
       </w:r>
-      <w:proofErr w:type="spellEnd"/>
       <w:r>
         <w:rPr>
           <w:rFonts w:ascii="Consolas" w:eastAsia="Times New Roman" w:hAnsi="Consolas" w:cs="Times New Roman"/>
@@ -12491,7 +11581,6 @@
         </w:rPr>
         <w:t xml:space="preserve"> (</w:t>
       </w:r>
-      <w:proofErr w:type="spellStart"/>
       <w:r>
         <w:rPr>
           <w:rFonts w:ascii="Consolas" w:eastAsia="Times New Roman" w:hAnsi="Consolas" w:cs="Times New Roman"/>
@@ -12528,7 +11617,6 @@
         </w:rPr>
         <w:t>get</w:t>
       </w:r>
-      <w:proofErr w:type="spellEnd"/>
       <w:r>
         <w:rPr>
           <w:rFonts w:ascii="Consolas" w:eastAsia="Times New Roman" w:hAnsi="Consolas" w:cs="Times New Roman"/>
@@ -12541,7 +11629,6 @@
         </w:rPr>
         <w:t>(</w:t>
       </w:r>
-      <w:proofErr w:type="spellStart"/>
       <w:r>
         <w:rPr>
           <w:rFonts w:ascii="Consolas" w:eastAsia="Times New Roman" w:hAnsi="Consolas" w:cs="Times New Roman"/>
@@ -12554,7 +11641,6 @@
         </w:rPr>
         <w:t>leftIndex</w:t>
       </w:r>
-      <w:proofErr w:type="spellEnd"/>
       <w:r>
         <w:rPr>
           <w:rFonts w:ascii="Consolas" w:eastAsia="Times New Roman" w:hAnsi="Consolas" w:cs="Times New Roman"/>
@@ -12615,7 +11701,6 @@
         </w:rPr>
         <w:t xml:space="preserve"> </w:t>
       </w:r>
-      <w:proofErr w:type="spellStart"/>
       <w:r>
         <w:rPr>
           <w:rFonts w:ascii="Consolas" w:eastAsia="Times New Roman" w:hAnsi="Consolas" w:cs="Times New Roman"/>
@@ -12652,7 +11737,6 @@
         </w:rPr>
         <w:t>get</w:t>
       </w:r>
-      <w:proofErr w:type="spellEnd"/>
       <w:r>
         <w:rPr>
           <w:rFonts w:ascii="Consolas" w:eastAsia="Times New Roman" w:hAnsi="Consolas" w:cs="Times New Roman"/>
@@ -12665,7 +11749,6 @@
         </w:rPr>
         <w:t>(</w:t>
       </w:r>
-      <w:proofErr w:type="spellStart"/>
       <w:r>
         <w:rPr>
           <w:rFonts w:ascii="Consolas" w:eastAsia="Times New Roman" w:hAnsi="Consolas" w:cs="Times New Roman"/>
@@ -12678,7 +11761,6 @@
         </w:rPr>
         <w:t>rightIndex</w:t>
       </w:r>
-      <w:proofErr w:type="spellEnd"/>
       <w:r>
         <w:rPr>
           <w:rFonts w:ascii="Consolas" w:eastAsia="Times New Roman" w:hAnsi="Consolas" w:cs="Times New Roman"/>
@@ -12743,7 +11825,6 @@
         </w:rPr>
         <w:t xml:space="preserve">                </w:t>
       </w:r>
-      <w:proofErr w:type="spellStart"/>
       <w:r>
         <w:rPr>
           <w:rFonts w:ascii="Consolas" w:eastAsia="Times New Roman" w:hAnsi="Consolas" w:cs="Times New Roman"/>
@@ -12780,7 +11861,6 @@
         </w:rPr>
         <w:t>set</w:t>
       </w:r>
-      <w:proofErr w:type="spellEnd"/>
       <w:r>
         <w:rPr>
           <w:rFonts w:ascii="Consolas" w:eastAsia="Times New Roman" w:hAnsi="Consolas" w:cs="Times New Roman"/>
@@ -12817,7 +11897,6 @@
         </w:rPr>
         <w:t xml:space="preserve">, </w:t>
       </w:r>
-      <w:proofErr w:type="spellStart"/>
       <w:r>
         <w:rPr>
           <w:rFonts w:ascii="Consolas" w:eastAsia="Times New Roman" w:hAnsi="Consolas" w:cs="Times New Roman"/>
@@ -12854,7 +11933,6 @@
         </w:rPr>
         <w:t>get</w:t>
       </w:r>
-      <w:proofErr w:type="spellEnd"/>
       <w:r>
         <w:rPr>
           <w:rFonts w:ascii="Consolas" w:eastAsia="Times New Roman" w:hAnsi="Consolas" w:cs="Times New Roman"/>
@@ -12867,7 +11945,6 @@
         </w:rPr>
         <w:t>(</w:t>
       </w:r>
-      <w:proofErr w:type="spellStart"/>
       <w:r>
         <w:rPr>
           <w:rFonts w:ascii="Consolas" w:eastAsia="Times New Roman" w:hAnsi="Consolas" w:cs="Times New Roman"/>
@@ -12880,7 +11957,6 @@
         </w:rPr>
         <w:t>rightIndex</w:t>
       </w:r>
-      <w:proofErr w:type="spellEnd"/>
       <w:r>
         <w:rPr>
           <w:rFonts w:ascii="Consolas" w:eastAsia="Times New Roman" w:hAnsi="Consolas" w:cs="Times New Roman"/>
@@ -12921,7 +11997,6 @@
         </w:rPr>
         <w:t xml:space="preserve">                </w:t>
       </w:r>
-      <w:proofErr w:type="spellStart"/>
       <w:r>
         <w:rPr>
           <w:rFonts w:ascii="Consolas" w:eastAsia="Times New Roman" w:hAnsi="Consolas" w:cs="Times New Roman"/>
@@ -12934,7 +12009,6 @@
         </w:rPr>
         <w:t>rightIndex</w:t>
       </w:r>
-      <w:proofErr w:type="spellEnd"/>
       <w:r>
         <w:rPr>
           <w:rFonts w:ascii="Consolas" w:eastAsia="Times New Roman" w:hAnsi="Consolas" w:cs="Times New Roman"/>
@@ -13039,7 +12113,6 @@
         </w:rPr>
         <w:t xml:space="preserve">                </w:t>
       </w:r>
-      <w:proofErr w:type="spellStart"/>
       <w:r>
         <w:rPr>
           <w:rFonts w:ascii="Consolas" w:eastAsia="Times New Roman" w:hAnsi="Consolas" w:cs="Times New Roman"/>
@@ -13076,7 +12149,6 @@
         </w:rPr>
         <w:t>set</w:t>
       </w:r>
-      <w:proofErr w:type="spellEnd"/>
       <w:r>
         <w:rPr>
           <w:rFonts w:ascii="Consolas" w:eastAsia="Times New Roman" w:hAnsi="Consolas" w:cs="Times New Roman"/>
@@ -13113,7 +12185,6 @@
         </w:rPr>
         <w:t xml:space="preserve">, </w:t>
       </w:r>
-      <w:proofErr w:type="spellStart"/>
       <w:r>
         <w:rPr>
           <w:rFonts w:ascii="Consolas" w:eastAsia="Times New Roman" w:hAnsi="Consolas" w:cs="Times New Roman"/>
@@ -13150,7 +12221,6 @@
         </w:rPr>
         <w:t>get</w:t>
       </w:r>
-      <w:proofErr w:type="spellEnd"/>
       <w:r>
         <w:rPr>
           <w:rFonts w:ascii="Consolas" w:eastAsia="Times New Roman" w:hAnsi="Consolas" w:cs="Times New Roman"/>
@@ -13163,7 +12233,6 @@
         </w:rPr>
         <w:t>(</w:t>
       </w:r>
-      <w:proofErr w:type="spellStart"/>
       <w:r>
         <w:rPr>
           <w:rFonts w:ascii="Consolas" w:eastAsia="Times New Roman" w:hAnsi="Consolas" w:cs="Times New Roman"/>
@@ -13176,7 +12245,6 @@
         </w:rPr>
         <w:t>leftIndex</w:t>
       </w:r>
-      <w:proofErr w:type="spellEnd"/>
       <w:r>
         <w:rPr>
           <w:rFonts w:ascii="Consolas" w:eastAsia="Times New Roman" w:hAnsi="Consolas" w:cs="Times New Roman"/>
@@ -13217,7 +12285,6 @@
         </w:rPr>
         <w:t xml:space="preserve">                </w:t>
       </w:r>
-      <w:proofErr w:type="spellStart"/>
       <w:r>
         <w:rPr>
           <w:rFonts w:ascii="Consolas" w:eastAsia="Times New Roman" w:hAnsi="Consolas" w:cs="Times New Roman"/>
@@ -13230,7 +12297,6 @@
         </w:rPr>
         <w:t>leftIndex</w:t>
       </w:r>
-      <w:proofErr w:type="spellEnd"/>
       <w:r>
         <w:rPr>
           <w:rFonts w:ascii="Consolas" w:eastAsia="Times New Roman" w:hAnsi="Consolas" w:cs="Times New Roman"/>
@@ -13467,7 +12533,6 @@
         </w:rPr>
         <w:t xml:space="preserve"> (</w:t>
       </w:r>
-      <w:proofErr w:type="spellStart"/>
       <w:r>
         <w:rPr>
           <w:rFonts w:ascii="Consolas" w:eastAsia="Times New Roman" w:hAnsi="Consolas" w:cs="Times New Roman"/>
@@ -13480,7 +12545,6 @@
         </w:rPr>
         <w:t>leftIndex</w:t>
       </w:r>
-      <w:proofErr w:type="spellEnd"/>
       <w:r>
         <w:rPr>
           <w:rFonts w:ascii="Consolas" w:eastAsia="Times New Roman" w:hAnsi="Consolas" w:cs="Times New Roman"/>
@@ -13517,7 +12581,6 @@
         </w:rPr>
         <w:t xml:space="preserve"> </w:t>
       </w:r>
-      <w:proofErr w:type="spellStart"/>
       <w:r>
         <w:rPr>
           <w:rFonts w:ascii="Consolas" w:eastAsia="Times New Roman" w:hAnsi="Consolas" w:cs="Times New Roman"/>
@@ -13530,7 +12593,6 @@
         </w:rPr>
         <w:t>leftSize</w:t>
       </w:r>
-      <w:proofErr w:type="spellEnd"/>
       <w:r>
         <w:rPr>
           <w:rFonts w:ascii="Consolas" w:eastAsia="Times New Roman" w:hAnsi="Consolas" w:cs="Times New Roman"/>
@@ -13571,7 +12633,6 @@
         </w:rPr>
         <w:t xml:space="preserve">            </w:t>
       </w:r>
-      <w:proofErr w:type="spellStart"/>
       <w:r>
         <w:rPr>
           <w:rFonts w:ascii="Consolas" w:eastAsia="Times New Roman" w:hAnsi="Consolas" w:cs="Times New Roman"/>
@@ -13608,7 +12669,6 @@
         </w:rPr>
         <w:t>set</w:t>
       </w:r>
-      <w:proofErr w:type="spellEnd"/>
       <w:r>
         <w:rPr>
           <w:rFonts w:ascii="Consolas" w:eastAsia="Times New Roman" w:hAnsi="Consolas" w:cs="Times New Roman"/>
@@ -13645,7 +12705,6 @@
         </w:rPr>
         <w:t xml:space="preserve">, </w:t>
       </w:r>
-      <w:proofErr w:type="spellStart"/>
       <w:r>
         <w:rPr>
           <w:rFonts w:ascii="Consolas" w:eastAsia="Times New Roman" w:hAnsi="Consolas" w:cs="Times New Roman"/>
@@ -13682,7 +12741,6 @@
         </w:rPr>
         <w:t>get</w:t>
       </w:r>
-      <w:proofErr w:type="spellEnd"/>
       <w:r>
         <w:rPr>
           <w:rFonts w:ascii="Consolas" w:eastAsia="Times New Roman" w:hAnsi="Consolas" w:cs="Times New Roman"/>
@@ -13695,7 +12753,6 @@
         </w:rPr>
         <w:t>(</w:t>
       </w:r>
-      <w:proofErr w:type="spellStart"/>
       <w:r>
         <w:rPr>
           <w:rFonts w:ascii="Consolas" w:eastAsia="Times New Roman" w:hAnsi="Consolas" w:cs="Times New Roman"/>
@@ -13708,7 +12765,6 @@
         </w:rPr>
         <w:t>leftIndex</w:t>
       </w:r>
-      <w:proofErr w:type="spellEnd"/>
       <w:r>
         <w:rPr>
           <w:rFonts w:ascii="Consolas" w:eastAsia="Times New Roman" w:hAnsi="Consolas" w:cs="Times New Roman"/>
@@ -13749,7 +12805,6 @@
         </w:rPr>
         <w:t xml:space="preserve">            </w:t>
       </w:r>
-      <w:proofErr w:type="spellStart"/>
       <w:r>
         <w:rPr>
           <w:rFonts w:ascii="Consolas" w:eastAsia="Times New Roman" w:hAnsi="Consolas" w:cs="Times New Roman"/>
@@ -13762,7 +12817,6 @@
         </w:rPr>
         <w:t>leftIndex</w:t>
       </w:r>
-      <w:proofErr w:type="spellEnd"/>
       <w:r>
         <w:rPr>
           <w:rFonts w:ascii="Consolas" w:eastAsia="Times New Roman" w:hAnsi="Consolas" w:cs="Times New Roman"/>
@@ -13959,7 +13013,6 @@
         </w:rPr>
         <w:t xml:space="preserve"> (</w:t>
       </w:r>
-      <w:proofErr w:type="spellStart"/>
       <w:r>
         <w:rPr>
           <w:rFonts w:ascii="Consolas" w:eastAsia="Times New Roman" w:hAnsi="Consolas" w:cs="Times New Roman"/>
@@ -13972,7 +13025,6 @@
         </w:rPr>
         <w:t>rightIndex</w:t>
       </w:r>
-      <w:proofErr w:type="spellEnd"/>
       <w:r>
         <w:rPr>
           <w:rFonts w:ascii="Consolas" w:eastAsia="Times New Roman" w:hAnsi="Consolas" w:cs="Times New Roman"/>
@@ -14009,7 +13061,6 @@
         </w:rPr>
         <w:t xml:space="preserve"> </w:t>
       </w:r>
-      <w:proofErr w:type="spellStart"/>
       <w:r>
         <w:rPr>
           <w:rFonts w:ascii="Consolas" w:eastAsia="Times New Roman" w:hAnsi="Consolas" w:cs="Times New Roman"/>
@@ -14022,7 +13073,6 @@
         </w:rPr>
         <w:t>rightSize</w:t>
       </w:r>
-      <w:proofErr w:type="spellEnd"/>
       <w:r>
         <w:rPr>
           <w:rFonts w:ascii="Consolas" w:eastAsia="Times New Roman" w:hAnsi="Consolas" w:cs="Times New Roman"/>
@@ -14063,7 +13113,6 @@
         </w:rPr>
         <w:t xml:space="preserve">            </w:t>
       </w:r>
-      <w:proofErr w:type="spellStart"/>
       <w:r>
         <w:rPr>
           <w:rFonts w:ascii="Consolas" w:eastAsia="Times New Roman" w:hAnsi="Consolas" w:cs="Times New Roman"/>
@@ -14100,7 +13149,6 @@
         </w:rPr>
         <w:t>set</w:t>
       </w:r>
-      <w:proofErr w:type="spellEnd"/>
       <w:r>
         <w:rPr>
           <w:rFonts w:ascii="Consolas" w:eastAsia="Times New Roman" w:hAnsi="Consolas" w:cs="Times New Roman"/>
@@ -14137,7 +13185,6 @@
         </w:rPr>
         <w:t xml:space="preserve">, </w:t>
       </w:r>
-      <w:proofErr w:type="spellStart"/>
       <w:r>
         <w:rPr>
           <w:rFonts w:ascii="Consolas" w:eastAsia="Times New Roman" w:hAnsi="Consolas" w:cs="Times New Roman"/>
@@ -14174,7 +13221,6 @@
         </w:rPr>
         <w:t>get</w:t>
       </w:r>
-      <w:proofErr w:type="spellEnd"/>
       <w:r>
         <w:rPr>
           <w:rFonts w:ascii="Consolas" w:eastAsia="Times New Roman" w:hAnsi="Consolas" w:cs="Times New Roman"/>
@@ -14187,7 +13233,6 @@
         </w:rPr>
         <w:t>(</w:t>
       </w:r>
-      <w:proofErr w:type="spellStart"/>
       <w:r>
         <w:rPr>
           <w:rFonts w:ascii="Consolas" w:eastAsia="Times New Roman" w:hAnsi="Consolas" w:cs="Times New Roman"/>
@@ -14200,7 +13245,6 @@
         </w:rPr>
         <w:t>rightIndex</w:t>
       </w:r>
-      <w:proofErr w:type="spellEnd"/>
       <w:r>
         <w:rPr>
           <w:rFonts w:ascii="Consolas" w:eastAsia="Times New Roman" w:hAnsi="Consolas" w:cs="Times New Roman"/>
@@ -14241,7 +13285,6 @@
         </w:rPr>
         <w:t xml:space="preserve">            </w:t>
       </w:r>
-      <w:proofErr w:type="spellStart"/>
       <w:r>
         <w:rPr>
           <w:rFonts w:ascii="Consolas" w:eastAsia="Times New Roman" w:hAnsi="Consolas" w:cs="Times New Roman"/>
@@ -14254,7 +13297,6 @@
         </w:rPr>
         <w:t>rightIndex</w:t>
       </w:r>
-      <w:proofErr w:type="spellEnd"/>
       <w:r>
         <w:rPr>
           <w:rFonts w:ascii="Consolas" w:eastAsia="Times New Roman" w:hAnsi="Consolas" w:cs="Times New Roman"/>
@@ -14467,7 +13509,6 @@
         </w:rPr>
         <w:t xml:space="preserve"> </w:t>
       </w:r>
-      <w:proofErr w:type="spellStart"/>
       <w:r>
         <w:rPr>
           <w:rFonts w:ascii="Consolas" w:eastAsia="Times New Roman" w:hAnsi="Consolas" w:cs="Times New Roman"/>
@@ -14480,7 +13521,6 @@
         </w:rPr>
         <w:t>ArrayList</w:t>
       </w:r>
-      <w:proofErr w:type="spellEnd"/>
       <w:r>
         <w:rPr>
           <w:rFonts w:ascii="Consolas" w:eastAsia="Times New Roman" w:hAnsi="Consolas" w:cs="Times New Roman"/>
@@ -14493,7 +13533,6 @@
         </w:rPr>
         <w:t>&lt;</w:t>
       </w:r>
-      <w:proofErr w:type="spellStart"/>
       <w:r>
         <w:rPr>
           <w:rFonts w:ascii="Consolas" w:eastAsia="Times New Roman" w:hAnsi="Consolas" w:cs="Times New Roman"/>
@@ -14506,7 +13545,6 @@
         </w:rPr>
         <w:t>AggregatedRow</w:t>
       </w:r>
-      <w:proofErr w:type="spellEnd"/>
       <w:r>
         <w:rPr>
           <w:rFonts w:ascii="Consolas" w:eastAsia="Times New Roman" w:hAnsi="Consolas" w:cs="Times New Roman"/>
@@ -14543,7 +13581,6 @@
         </w:rPr>
         <w:t>(</w:t>
       </w:r>
-      <w:proofErr w:type="spellStart"/>
       <w:r>
         <w:rPr>
           <w:rFonts w:ascii="Consolas" w:eastAsia="Times New Roman" w:hAnsi="Consolas" w:cs="Times New Roman"/>
@@ -14556,7 +13593,6 @@
         </w:rPr>
         <w:t>ArrayList</w:t>
       </w:r>
-      <w:proofErr w:type="spellEnd"/>
       <w:r>
         <w:rPr>
           <w:rFonts w:ascii="Consolas" w:eastAsia="Times New Roman" w:hAnsi="Consolas" w:cs="Times New Roman"/>
@@ -14569,7 +13605,6 @@
         </w:rPr>
         <w:t>&lt;</w:t>
       </w:r>
-      <w:proofErr w:type="spellStart"/>
       <w:r>
         <w:rPr>
           <w:rFonts w:ascii="Consolas" w:eastAsia="Times New Roman" w:hAnsi="Consolas" w:cs="Times New Roman"/>
@@ -14582,7 +13617,6 @@
         </w:rPr>
         <w:t>AggregatedRow</w:t>
       </w:r>
-      <w:proofErr w:type="spellEnd"/>
       <w:r>
         <w:rPr>
           <w:rFonts w:ascii="Consolas" w:eastAsia="Times New Roman" w:hAnsi="Consolas" w:cs="Times New Roman"/>
@@ -14647,7 +13681,6 @@
         </w:rPr>
         <w:t xml:space="preserve">        </w:t>
       </w:r>
-      <w:proofErr w:type="spellStart"/>
       <w:r>
         <w:rPr>
           <w:rFonts w:ascii="Consolas" w:eastAsia="Times New Roman" w:hAnsi="Consolas" w:cs="Times New Roman"/>
@@ -14660,7 +13693,6 @@
         </w:rPr>
         <w:t>return</w:t>
       </w:r>
-      <w:proofErr w:type="spellEnd"/>
       <w:r>
         <w:rPr>
           <w:rFonts w:ascii="Consolas" w:eastAsia="Times New Roman" w:hAnsi="Consolas" w:cs="Times New Roman"/>
@@ -14673,7 +13705,6 @@
         </w:rPr>
         <w:t xml:space="preserve"> </w:t>
       </w:r>
-      <w:proofErr w:type="spellStart"/>
       <w:r>
         <w:rPr>
           <w:rFonts w:ascii="Consolas" w:eastAsia="Times New Roman" w:hAnsi="Consolas" w:cs="Times New Roman"/>
@@ -14686,7 +13717,6 @@
         </w:rPr>
         <w:t>mergeSort</w:t>
       </w:r>
-      <w:proofErr w:type="spellEnd"/>
       <w:r>
         <w:rPr>
           <w:rFonts w:ascii="Consolas" w:eastAsia="Times New Roman" w:hAnsi="Consolas" w:cs="Times New Roman"/>
@@ -14699,7 +13729,6 @@
         </w:rPr>
         <w:t>(</w:t>
       </w:r>
-      <w:proofErr w:type="spellStart"/>
       <w:r>
         <w:rPr>
           <w:rFonts w:ascii="Consolas" w:eastAsia="Times New Roman" w:hAnsi="Consolas" w:cs="Times New Roman"/>
@@ -14712,7 +13741,6 @@
         </w:rPr>
         <w:t>rows</w:t>
       </w:r>
-      <w:proofErr w:type="spellEnd"/>
       <w:r>
         <w:rPr>
           <w:rFonts w:ascii="Consolas" w:eastAsia="Times New Roman" w:hAnsi="Consolas" w:cs="Times New Roman"/>
@@ -14849,380 +13877,186 @@
         <w:t>Zwischen den Sortieralgorithmen</w:t>
       </w:r>
       <w:r>
+        <w:t xml:space="preserve"> Selection Sort, Bubble Sort, Insertion Sort, Quick Sort und Merge Sort </w:t>
+      </w:r>
+      <w:r>
+        <w:t>habe ich mich für den Merge Sort entschieden.</w:t>
+      </w:r>
+      <w:r>
+        <w:t xml:space="preserve"> Dieser erfüllt die Anforderungen an den Sortieralgorithmus am besten.</w:t>
+      </w:r>
+    </w:p>
+    <w:p>
+      <w:pPr>
+        <w:spacing w:line="360" w:lineRule="auto"/>
+      </w:pPr>
+      <w:r>
+        <w:t>Als Erstes hab</w:t>
+      </w:r>
+      <w:r>
+        <w:t>e</w:t>
+      </w:r>
+      <w:r>
+        <w:t xml:space="preserve"> ich die Klassen Row und AggregatedRow erstellt. </w:t>
+      </w:r>
+      <w:r>
+        <w:t xml:space="preserve">Die Klasse Row bildet ein Auto mit </w:t>
+      </w:r>
+      <w:r>
+        <w:t>den Attributen Marke, Modellname und PS</w:t>
+      </w:r>
+      <w:r>
+        <w:t xml:space="preserve"> ab</w:t>
+      </w:r>
+      <w:r>
+        <w:t>. D</w:t>
+      </w:r>
+      <w:r>
+        <w:t xml:space="preserve">ie Klasse AggregatedRow </w:t>
+      </w:r>
+      <w:r>
+        <w:t xml:space="preserve">bildet </w:t>
+      </w:r>
+      <w:r>
+        <w:t>ebenfalls ein Auto mit</w:t>
+      </w:r>
+      <w:r>
+        <w:t xml:space="preserve"> den Attributen Marke, Modellname und PS ab.</w:t>
+      </w:r>
+    </w:p>
+    <w:p>
+      <w:pPr>
+        <w:spacing w:line="360" w:lineRule="auto"/>
+      </w:pPr>
+      <w:r>
+        <w:t>Anschließend</w:t>
+      </w:r>
+      <w:r>
         <w:t xml:space="preserve"> </w:t>
       </w:r>
-      <w:proofErr w:type="spellStart"/>
-      <w:r>
-        <w:t>Selection</w:t>
-      </w:r>
-      <w:proofErr w:type="spellEnd"/>
+      <w:r>
+        <w:t xml:space="preserve">habe ich </w:t>
+      </w:r>
+      <w:r>
+        <w:t>die Klasse</w:t>
+      </w:r>
+      <w:r>
+        <w:t xml:space="preserve"> Aggregator </w:t>
+      </w:r>
+      <w:r>
+        <w:t>implementiert</w:t>
+      </w:r>
+      <w:r>
+        <w:t xml:space="preserve">. Diese </w:t>
+      </w:r>
+      <w:r>
+        <w:t>verarbeitet</w:t>
+      </w:r>
       <w:r>
         <w:t xml:space="preserve"> </w:t>
       </w:r>
-      <w:proofErr w:type="spellStart"/>
-      <w:r>
-        <w:t>Sort</w:t>
-      </w:r>
-      <w:proofErr w:type="spellEnd"/>
-      <w:r>
-        <w:t xml:space="preserve">, Bubble </w:t>
-      </w:r>
-      <w:proofErr w:type="spellStart"/>
-      <w:r>
-        <w:t>Sort</w:t>
-      </w:r>
-      <w:proofErr w:type="spellEnd"/>
-      <w:r>
-        <w:t xml:space="preserve">, Insertion </w:t>
-      </w:r>
-      <w:proofErr w:type="spellStart"/>
-      <w:r>
-        <w:t>Sort</w:t>
-      </w:r>
-      <w:proofErr w:type="spellEnd"/>
-      <w:r>
-        <w:t xml:space="preserve">, Quick </w:t>
-      </w:r>
-      <w:proofErr w:type="spellStart"/>
-      <w:r>
-        <w:t>Sort</w:t>
-      </w:r>
-      <w:proofErr w:type="spellEnd"/>
+      <w:r>
+        <w:t xml:space="preserve">eine Liste von </w:t>
+      </w:r>
+      <w:r>
+        <w:t>Objekte</w:t>
+      </w:r>
+      <w:r>
+        <w:t>n</w:t>
+      </w:r>
+      <w:r>
+        <w:t xml:space="preserve"> der Klasse Row</w:t>
+      </w:r>
+      <w:r>
+        <w:t xml:space="preserve"> und erstellt</w:t>
+      </w:r>
+      <w:r>
+        <w:t xml:space="preserve"> eine Liste von</w:t>
+      </w:r>
+      <w:r>
+        <w:t xml:space="preserve"> Objekte</w:t>
+      </w:r>
+      <w:r>
+        <w:t>n</w:t>
+      </w:r>
+      <w:r>
+        <w:t xml:space="preserve"> der Klasse AggregatedRow.</w:t>
+      </w:r>
+      <w:r>
+        <w:t xml:space="preserve"> </w:t>
+      </w:r>
+      <w:r>
+        <w:t xml:space="preserve">Hierbei wird </w:t>
+      </w:r>
+      <w:r>
+        <w:t>aus der Liste von Rows pro Marke ein Objekt der Klasse AggregatedRow</w:t>
+      </w:r>
+      <w:r>
+        <w:t xml:space="preserve"> generiert. Darin wird das Auto der Marke mit den meisten PS gespeichert.</w:t>
+      </w:r>
+    </w:p>
+    <w:p>
+      <w:pPr>
+        <w:spacing w:line="360" w:lineRule="auto"/>
+      </w:pPr>
+      <w:r>
+        <w:t>Abschließend</w:t>
+      </w:r>
+      <w:r>
+        <w:t xml:space="preserve"> habe ich die Klasse Sorter </w:t>
+      </w:r>
+      <w:r>
+        <w:t>erstellt</w:t>
+      </w:r>
+      <w:r>
+        <w:t xml:space="preserve">. Diese sortiert eine Liste von Objekten der Klasse AggregatedRow. Für die Sortierung </w:t>
+      </w:r>
+      <w:r>
+        <w:t xml:space="preserve">habe ich den Merge Sort Algorithmus </w:t>
+      </w:r>
+      <w:r>
+        <w:t>implementiert</w:t>
+      </w:r>
+      <w:r>
+        <w:t>.</w:t>
+      </w:r>
+    </w:p>
+    <w:p>
+      <w:pPr>
+        <w:spacing w:line="360" w:lineRule="auto"/>
+      </w:pPr>
+      <w:r>
+        <w:t>Erzeugt man</w:t>
+      </w:r>
+      <w:r>
+        <w:t xml:space="preserve"> nun</w:t>
+      </w:r>
+      <w:r>
+        <w:t xml:space="preserve"> eine Liste von Rows und übergibt diese an den Aggregator</w:t>
+      </w:r>
+      <w:r>
+        <w:t xml:space="preserve">, bekommt </w:t>
+      </w:r>
+      <w:r>
+        <w:t>m</w:t>
+      </w:r>
+      <w:r>
+        <w:t xml:space="preserve">an eine Liste von AggregatedRows zurück. Diese Liste wird </w:t>
+      </w:r>
+      <w:r>
+        <w:t xml:space="preserve">nach dem Merge Sort Algorithmus sortiert, indem man die Klasse </w:t>
+      </w:r>
+      <w:r>
+        <w:t>Sorter aufruft</w:t>
+      </w:r>
       <w:r>
         <w:t xml:space="preserve"> und </w:t>
       </w:r>
-      <w:proofErr w:type="spellStart"/>
-      <w:r>
-        <w:t>Merge</w:t>
-      </w:r>
-      <w:proofErr w:type="spellEnd"/>
-      <w:r>
-        <w:t xml:space="preserve"> </w:t>
-      </w:r>
-      <w:proofErr w:type="spellStart"/>
-      <w:r>
-        <w:t>Sort</w:t>
-      </w:r>
-      <w:proofErr w:type="spellEnd"/>
-      <w:r>
-        <w:t xml:space="preserve"> </w:t>
-      </w:r>
-      <w:r>
-        <w:t xml:space="preserve">habe ich mich für den </w:t>
-      </w:r>
-      <w:proofErr w:type="spellStart"/>
-      <w:r>
-        <w:t>Merge</w:t>
-      </w:r>
-      <w:proofErr w:type="spellEnd"/>
-      <w:r>
-        <w:t xml:space="preserve"> </w:t>
-      </w:r>
-      <w:proofErr w:type="spellStart"/>
-      <w:r>
-        <w:t>Sort</w:t>
-      </w:r>
-      <w:proofErr w:type="spellEnd"/>
-      <w:r>
-        <w:t xml:space="preserve"> entschieden.</w:t>
-      </w:r>
-      <w:r>
-        <w:t xml:space="preserve"> Dieser erfüllt die Anforderungen an den Sortieralgorithmus am besten.</w:t>
-      </w:r>
-    </w:p>
-    <w:p>
-      <w:pPr>
-        <w:spacing w:line="360" w:lineRule="auto"/>
-      </w:pPr>
-      <w:r>
-        <w:t>Als Erstes hab</w:t>
-      </w:r>
-      <w:r>
-        <w:t>e</w:t>
-      </w:r>
-      <w:r>
-        <w:t xml:space="preserve"> ich die Klassen </w:t>
-      </w:r>
-      <w:proofErr w:type="spellStart"/>
-      <w:r>
-        <w:t>Row</w:t>
-      </w:r>
-      <w:proofErr w:type="spellEnd"/>
-      <w:r>
-        <w:t xml:space="preserve"> und </w:t>
-      </w:r>
-      <w:proofErr w:type="spellStart"/>
-      <w:r>
-        <w:t>AggregatedRow</w:t>
-      </w:r>
-      <w:proofErr w:type="spellEnd"/>
-      <w:r>
-        <w:t xml:space="preserve"> erstellt. </w:t>
-      </w:r>
-      <w:r>
-        <w:t xml:space="preserve">Die Klasse </w:t>
-      </w:r>
-      <w:proofErr w:type="spellStart"/>
-      <w:r>
-        <w:t>Row</w:t>
-      </w:r>
-      <w:proofErr w:type="spellEnd"/>
-      <w:r>
-        <w:t xml:space="preserve"> bildet ein Auto mit </w:t>
-      </w:r>
-      <w:r>
-        <w:t>den Attributen Marke, Modellname und PS</w:t>
-      </w:r>
-      <w:r>
-        <w:t xml:space="preserve"> ab</w:t>
-      </w:r>
-      <w:r>
-        <w:t>. D</w:t>
-      </w:r>
-      <w:r>
-        <w:t xml:space="preserve">ie Klasse </w:t>
-      </w:r>
-      <w:proofErr w:type="spellStart"/>
-      <w:r>
-        <w:t>AggregatedRow</w:t>
-      </w:r>
-      <w:proofErr w:type="spellEnd"/>
-      <w:r>
-        <w:t xml:space="preserve"> </w:t>
-      </w:r>
-      <w:r>
-        <w:t xml:space="preserve">bildet </w:t>
-      </w:r>
-      <w:r>
-        <w:t>ebenfalls ein Auto mit</w:t>
-      </w:r>
-      <w:r>
-        <w:t xml:space="preserve"> den Attributen Marke, Modellname und PS ab.</w:t>
-      </w:r>
-    </w:p>
-    <w:p>
-      <w:pPr>
-        <w:spacing w:line="360" w:lineRule="auto"/>
-      </w:pPr>
-      <w:r>
-        <w:t>Anschließend</w:t>
-      </w:r>
-      <w:r>
-        <w:t xml:space="preserve"> </w:t>
-      </w:r>
-      <w:r>
-        <w:t xml:space="preserve">habe ich </w:t>
-      </w:r>
-      <w:r>
-        <w:t>die Klasse</w:t>
-      </w:r>
-      <w:r>
-        <w:t xml:space="preserve"> Aggregator </w:t>
-      </w:r>
-      <w:r>
-        <w:t>implementiert</w:t>
-      </w:r>
-      <w:r>
-        <w:t xml:space="preserve">. Diese </w:t>
-      </w:r>
-      <w:r>
-        <w:t>verarbeitet</w:t>
-      </w:r>
-      <w:r>
-        <w:t xml:space="preserve"> </w:t>
-      </w:r>
-      <w:r>
-        <w:t xml:space="preserve">eine Liste von </w:t>
-      </w:r>
-      <w:r>
-        <w:t>Objekte</w:t>
-      </w:r>
-      <w:r>
-        <w:t>n</w:t>
-      </w:r>
-      <w:r>
-        <w:t xml:space="preserve"> der Klasse </w:t>
-      </w:r>
-      <w:proofErr w:type="spellStart"/>
-      <w:r>
-        <w:t>Row</w:t>
-      </w:r>
-      <w:proofErr w:type="spellEnd"/>
-      <w:r>
-        <w:t xml:space="preserve"> und erstellt</w:t>
-      </w:r>
-      <w:r>
-        <w:t xml:space="preserve"> eine Liste von</w:t>
-      </w:r>
-      <w:r>
-        <w:t xml:space="preserve"> Objekte</w:t>
-      </w:r>
-      <w:r>
-        <w:t>n</w:t>
-      </w:r>
-      <w:r>
-        <w:t xml:space="preserve"> der Klasse </w:t>
-      </w:r>
-      <w:proofErr w:type="spellStart"/>
-      <w:r>
-        <w:t>AggregatedRow</w:t>
-      </w:r>
-      <w:proofErr w:type="spellEnd"/>
-      <w:r>
-        <w:t>.</w:t>
-      </w:r>
-      <w:r>
-        <w:t xml:space="preserve"> </w:t>
-      </w:r>
-      <w:r>
-        <w:t xml:space="preserve">Hierbei wird </w:t>
-      </w:r>
-      <w:r>
-        <w:t xml:space="preserve">aus der Liste von </w:t>
-      </w:r>
-      <w:proofErr w:type="spellStart"/>
-      <w:r>
-        <w:t>Rows</w:t>
-      </w:r>
-      <w:proofErr w:type="spellEnd"/>
-      <w:r>
-        <w:t xml:space="preserve"> pro Marke ein Objekt der Klasse </w:t>
-      </w:r>
-      <w:proofErr w:type="spellStart"/>
-      <w:r>
-        <w:t>AggregatedRow</w:t>
-      </w:r>
-      <w:proofErr w:type="spellEnd"/>
-      <w:r>
-        <w:t xml:space="preserve"> generiert. Darin wird das Auto der Marke mit den meisten PS gespeichert.</w:t>
-      </w:r>
-    </w:p>
-    <w:p>
-      <w:pPr>
-        <w:spacing w:line="360" w:lineRule="auto"/>
-      </w:pPr>
-      <w:r>
-        <w:t>Abschließend</w:t>
-      </w:r>
-      <w:r>
-        <w:t xml:space="preserve"> habe ich die Klasse Sorter </w:t>
-      </w:r>
-      <w:r>
-        <w:t>erstellt</w:t>
-      </w:r>
-      <w:r>
-        <w:t xml:space="preserve">. Diese sortiert eine Liste von Objekten der Klasse </w:t>
-      </w:r>
-      <w:proofErr w:type="spellStart"/>
-      <w:r>
-        <w:t>AggregatedRow</w:t>
-      </w:r>
-      <w:proofErr w:type="spellEnd"/>
-      <w:r>
-        <w:t xml:space="preserve">. Für die Sortierung </w:t>
-      </w:r>
-      <w:r>
-        <w:t xml:space="preserve">habe ich den </w:t>
-      </w:r>
-      <w:proofErr w:type="spellStart"/>
-      <w:r>
-        <w:t>Merge</w:t>
-      </w:r>
-      <w:proofErr w:type="spellEnd"/>
-      <w:r>
-        <w:t xml:space="preserve"> </w:t>
-      </w:r>
-      <w:proofErr w:type="spellStart"/>
-      <w:r>
-        <w:t>Sort</w:t>
-      </w:r>
-      <w:proofErr w:type="spellEnd"/>
-      <w:r>
-        <w:t xml:space="preserve"> Algorithmus </w:t>
-      </w:r>
-      <w:r>
-        <w:t>implementiert</w:t>
-      </w:r>
-      <w:r>
-        <w:t>.</w:t>
-      </w:r>
-    </w:p>
-    <w:p>
-      <w:pPr>
-        <w:spacing w:line="360" w:lineRule="auto"/>
-      </w:pPr>
-      <w:r>
-        <w:t>Erzeugt man</w:t>
-      </w:r>
-      <w:r>
-        <w:t xml:space="preserve"> nun</w:t>
-      </w:r>
-      <w:r>
-        <w:t xml:space="preserve"> eine Liste von </w:t>
-      </w:r>
-      <w:proofErr w:type="spellStart"/>
-      <w:r>
-        <w:t>Rows</w:t>
-      </w:r>
-      <w:proofErr w:type="spellEnd"/>
-      <w:r>
-        <w:t xml:space="preserve"> und übergibt diese an den Aggregator</w:t>
-      </w:r>
-      <w:r>
-        <w:t xml:space="preserve">, bekommt </w:t>
-      </w:r>
-      <w:r>
-        <w:t>m</w:t>
-      </w:r>
-      <w:r>
-        <w:t xml:space="preserve">an eine Liste von </w:t>
-      </w:r>
-      <w:proofErr w:type="spellStart"/>
-      <w:r>
-        <w:t>AggregatedRows</w:t>
-      </w:r>
-      <w:proofErr w:type="spellEnd"/>
-      <w:r>
-        <w:t xml:space="preserve"> zurück. Diese Liste wird </w:t>
-      </w:r>
-      <w:r>
-        <w:t xml:space="preserve">nach dem </w:t>
-      </w:r>
-      <w:proofErr w:type="spellStart"/>
-      <w:r>
-        <w:t>Merge</w:t>
-      </w:r>
-      <w:proofErr w:type="spellEnd"/>
-      <w:r>
-        <w:t xml:space="preserve"> </w:t>
-      </w:r>
-      <w:proofErr w:type="spellStart"/>
-      <w:r>
-        <w:t>Sort</w:t>
-      </w:r>
-      <w:proofErr w:type="spellEnd"/>
-      <w:r>
-        <w:t xml:space="preserve"> Algorithmus sortiert, indem man die Klasse </w:t>
-      </w:r>
-      <w:r>
-        <w:t>Sorter aufruft</w:t>
-      </w:r>
-      <w:r>
-        <w:t xml:space="preserve"> und </w:t>
-      </w:r>
       <w:r>
         <w:t>dieser Klasse</w:t>
       </w:r>
       <w:r>
-        <w:t xml:space="preserve"> die Liste an </w:t>
-      </w:r>
-      <w:proofErr w:type="spellStart"/>
-      <w:r>
-        <w:t>AggregatedRows</w:t>
-      </w:r>
-      <w:proofErr w:type="spellEnd"/>
-      <w:r>
-        <w:t xml:space="preserve"> übergibt.</w:t>
+        <w:t xml:space="preserve"> die Liste an AggregatedRows übergibt.</w:t>
       </w:r>
     </w:p>
     <w:p>
@@ -15364,7 +14198,15 @@
           <w:color w:val="444444"/>
           <w:shd w:val="clear" w:color="auto" w:fill="FFFFFF"/>
         </w:rPr>
-        <w:t>12.05.2024</w:t>
+        <w:t>20</w:t>
+      </w:r>
+      <w:r>
+        <w:rPr>
+          <w:rFonts w:ascii="Arial" w:hAnsi="Arial" w:cs="Arial"/>
+          <w:color w:val="444444"/>
+          <w:shd w:val="clear" w:color="auto" w:fill="FFFFFF"/>
+        </w:rPr>
+        <w:t>.05.2024</w:t>
       </w:r>
     </w:p>
     <w:p>
@@ -17083,6 +15925,18 @@
       <w:u w:val="single"/>
     </w:rPr>
   </w:style>
+  <w:style w:type="character" w:styleId="BesuchterLink">
+    <w:name w:val="FollowedHyperlink"/>
+    <w:basedOn w:val="Absatz-Standardschriftart"/>
+    <w:uiPriority w:val="99"/>
+    <w:semiHidden/>
+    <w:unhideWhenUsed/>
+    <w:rsid w:val="00BA2751"/>
+    <w:rPr>
+      <w:color w:val="96607D" w:themeColor="followedHyperlink"/>
+      <w:u w:val="single"/>
+    </w:rPr>
+  </w:style>
 </w:styles>
 </file>
 
@@ -17310,11 +16164,15 @@
     <w:rsid w:val="000A201D"/>
     <w:rsid w:val="000D77AE"/>
     <w:rsid w:val="00120F16"/>
+    <w:rsid w:val="001E4A66"/>
+    <w:rsid w:val="003208DC"/>
     <w:rsid w:val="00440FA8"/>
+    <w:rsid w:val="008738CC"/>
     <w:rsid w:val="00904418"/>
     <w:rsid w:val="0090551F"/>
     <w:rsid w:val="00A07DB3"/>
     <w:rsid w:val="00A202A2"/>
+    <w:rsid w:val="00B27390"/>
     <w:rsid w:val="00C438F8"/>
     <w:rsid w:val="00EC4F63"/>
     <w:rsid w:val="00F01877"/>
@@ -18095,7 +16953,7 @@
 
 <file path=customXml/item1.xml><?xml version="1.0" encoding="utf-8"?>
 <CoverPageProperties xmlns="http://schemas.microsoft.com/office/2006/coverPageProps">
-  <PublishDate>2024-05-15T00:00:00</PublishDate>
+  <PublishDate>2024-05-20T00:00:00</PublishDate>
   <Abstract/>
   <CompanyAddress/>
   <CompanyPhone/>

</xml_diff>